<commit_message>
add datarangepicker demo and with bootstrap
</commit_message>
<xml_diff>
--- a/vskeddemos/mavenproject/javaopcdemo/documents/netpage/win10DCOM.docx
+++ b/vskeddemos/mavenproject/javaopcdemo/documents/netpage/win10DCOM.docx
@@ -2,6 +2,19 @@
 <file path=word/document.xml><?xml version="1.0" encoding="utf-8"?>
 <w:document xmlns:wpc="http://schemas.microsoft.com/office/word/2010/wordprocessingCanvas" xmlns:mc="http://schemas.openxmlformats.org/markup-compatibility/2006" xmlns:o="urn:schemas-microsoft-com:office:office" xmlns:r="http://schemas.openxmlformats.org/officeDocument/2006/relationships" xmlns:m="http://schemas.openxmlformats.org/officeDocument/2006/math" xmlns:v="urn:schemas-microsoft-com:vml" xmlns:wp14="http://schemas.microsoft.com/office/word/2010/wordprocessingDrawing" xmlns:wp="http://schemas.openxmlformats.org/drawingml/2006/wordprocessingDrawing" xmlns:w="http://schemas.openxmlformats.org/wordprocessingml/2006/main" xmlns:w14="http://schemas.microsoft.com/office/word/2010/wordml" xmlns:w10="urn:schemas-microsoft-com:office:word" xmlns:w15="http://schemas.microsoft.com/office/word/2012/wordml" xmlns:wpg="http://schemas.microsoft.com/office/word/2010/wordprocessingGroup" xmlns:wpi="http://schemas.microsoft.com/office/word/2010/wordprocessingInk" xmlns:wne="http://schemas.microsoft.com/office/word/2006/wordml" xmlns:wps="http://schemas.microsoft.com/office/word/2010/wordprocessingShape" xmlns:wpsCustomData="http://www.wps.cn/officeDocument/2013/wpsCustomData" mc:Ignorable="w14 w15 wp14">
   <w:body>
+    <w:p>
+      <w:r>
+        <w:rPr>
+          <w:rFonts w:hint="default" w:ascii="宋体" w:hAnsi="宋体" w:eastAsia="宋体" w:cs="宋体"/>
+          <w:sz w:val="24"/>
+          <w:szCs w:val="24"/>
+          <w:lang w:val="en-US" w:eastAsia="zh-CN"/>
+        </w:rPr>
+        <w:t>https://blog.csdn.net/ioufev/article/details/81772698</w:t>
+      </w:r>
+      <w:bookmarkStart w:id="0" w:name="_GoBack"/>
+      <w:bookmarkEnd w:id="0"/>
+    </w:p>
     <w:p/>
     <w:p>
       <w:pPr>
@@ -2485,8 +2498,6 @@
           <w:shd w:val="clear" w:fill="F5F5F5"/>
         </w:rPr>
       </w:pPr>
-      <w:bookmarkStart w:id="0" w:name="_GoBack"/>
-      <w:bookmarkEnd w:id="0"/>
     </w:p>
     <w:p/>
     <w:p/>
@@ -2794,8 +2805,9 @@
     <w:p>
       <w:pPr>
         <w:rPr>
-          <w:rFonts w:hint="default"/>
-          <w:lang w:val="en-US" w:eastAsia="zh-CN"/>
+          <w:rFonts w:ascii="宋体" w:hAnsi="宋体" w:eastAsia="宋体" w:cs="宋体"/>
+          <w:sz w:val="24"/>
+          <w:szCs w:val="24"/>
         </w:rPr>
       </w:pPr>
       <w:r>
@@ -2839,11 +2851,4088 @@
         </w:rPr>
         <w:fldChar w:fldCharType="end"/>
       </w:r>
+    </w:p>
+    <w:p>
+      <w:pPr>
+        <w:rPr>
+          <w:rFonts w:ascii="宋体" w:hAnsi="宋体" w:eastAsia="宋体" w:cs="宋体"/>
+          <w:sz w:val="24"/>
+          <w:szCs w:val="24"/>
+        </w:rPr>
+      </w:pPr>
+    </w:p>
+    <w:p>
+      <w:pPr>
+        <w:rPr>
+          <w:rFonts w:hint="eastAsia" w:ascii="宋体" w:hAnsi="宋体" w:eastAsia="宋体" w:cs="宋体"/>
+          <w:sz w:val="24"/>
+          <w:szCs w:val="24"/>
+          <w:lang w:val="en-US" w:eastAsia="zh-CN"/>
+        </w:rPr>
+      </w:pPr>
+      <w:r>
+        <w:rPr>
+          <w:rFonts w:hint="eastAsia" w:ascii="宋体" w:hAnsi="宋体" w:eastAsia="宋体" w:cs="宋体"/>
+          <w:sz w:val="24"/>
+          <w:szCs w:val="24"/>
+          <w:lang w:val="en-US" w:eastAsia="zh-CN"/>
+        </w:rPr>
+        <w:t>还可以参考</w:t>
+      </w:r>
+    </w:p>
+    <w:p>
+      <w:pPr>
+        <w:rPr>
+          <w:rFonts w:hint="default" w:ascii="宋体" w:hAnsi="宋体" w:eastAsia="宋体" w:cs="宋体"/>
+          <w:sz w:val="24"/>
+          <w:szCs w:val="24"/>
+          <w:lang w:val="en-US" w:eastAsia="zh-CN"/>
+        </w:rPr>
+      </w:pPr>
+      <w:r>
+        <w:rPr>
+          <w:rFonts w:hint="default" w:ascii="宋体" w:hAnsi="宋体" w:eastAsia="宋体" w:cs="宋体"/>
+          <w:sz w:val="24"/>
+          <w:szCs w:val="24"/>
+          <w:lang w:val="en-US" w:eastAsia="zh-CN"/>
+        </w:rPr>
+        <w:t>1.安装OPC运行库</w:t>
+      </w:r>
+    </w:p>
+    <w:p>
+      <w:pPr>
+        <w:rPr>
+          <w:rFonts w:hint="default" w:ascii="宋体" w:hAnsi="宋体" w:eastAsia="宋体" w:cs="宋体"/>
+          <w:sz w:val="24"/>
+          <w:szCs w:val="24"/>
+          <w:lang w:val="en-US" w:eastAsia="zh-CN"/>
+        </w:rPr>
+      </w:pPr>
+      <w:r>
+        <w:rPr>
+          <w:rFonts w:hint="default" w:ascii="宋体" w:hAnsi="宋体" w:eastAsia="宋体" w:cs="宋体"/>
+          <w:sz w:val="24"/>
+          <w:szCs w:val="24"/>
+          <w:lang w:val="en-US" w:eastAsia="zh-CN"/>
+        </w:rPr>
+        <w:t> </w:t>
+      </w:r>
+    </w:p>
+    <w:p>
+      <w:pPr>
+        <w:rPr>
+          <w:rFonts w:hint="default" w:ascii="宋体" w:hAnsi="宋体" w:eastAsia="宋体" w:cs="宋体"/>
+          <w:sz w:val="24"/>
+          <w:szCs w:val="24"/>
+          <w:lang w:val="en-US" w:eastAsia="zh-CN"/>
+        </w:rPr>
+      </w:pPr>
+    </w:p>
+    <w:p>
+      <w:pPr>
+        <w:rPr>
+          <w:rFonts w:hint="default" w:ascii="宋体" w:hAnsi="宋体" w:eastAsia="宋体" w:cs="宋体"/>
+          <w:sz w:val="24"/>
+          <w:szCs w:val="24"/>
+          <w:lang w:val="en-US" w:eastAsia="zh-CN"/>
+        </w:rPr>
+      </w:pPr>
+      <w:r>
+        <w:rPr>
+          <w:rFonts w:hint="default" w:ascii="宋体" w:hAnsi="宋体" w:eastAsia="宋体" w:cs="宋体"/>
+          <w:sz w:val="24"/>
+          <w:szCs w:val="24"/>
+          <w:lang w:val="en-US" w:eastAsia="zh-CN"/>
+        </w:rPr>
+        <w:t>KEPServer集成了OPC运行库，所以不需要单独安装</w:t>
+      </w:r>
+    </w:p>
+    <w:p>
+      <w:pPr>
+        <w:rPr>
+          <w:rFonts w:hint="default" w:ascii="宋体" w:hAnsi="宋体" w:eastAsia="宋体" w:cs="宋体"/>
+          <w:sz w:val="24"/>
+          <w:szCs w:val="24"/>
+          <w:lang w:val="en-US" w:eastAsia="zh-CN"/>
+        </w:rPr>
+      </w:pPr>
+    </w:p>
+    <w:p>
+      <w:pPr>
+        <w:rPr>
+          <w:rFonts w:hint="default" w:ascii="宋体" w:hAnsi="宋体" w:eastAsia="宋体" w:cs="宋体"/>
+          <w:sz w:val="24"/>
+          <w:szCs w:val="24"/>
+          <w:lang w:val="en-US" w:eastAsia="zh-CN"/>
+        </w:rPr>
+      </w:pPr>
+      <w:r>
+        <w:rPr>
+          <w:rFonts w:hint="default" w:ascii="宋体" w:hAnsi="宋体" w:eastAsia="宋体" w:cs="宋体"/>
+          <w:sz w:val="24"/>
+          <w:szCs w:val="24"/>
+          <w:lang w:val="en-US" w:eastAsia="zh-CN"/>
+        </w:rPr>
+        <w:t>OPC Core Components Redistributable.msi</w:t>
+      </w:r>
+    </w:p>
+    <w:p>
+      <w:pPr>
+        <w:rPr>
+          <w:rFonts w:hint="default" w:ascii="宋体" w:hAnsi="宋体" w:eastAsia="宋体" w:cs="宋体"/>
+          <w:sz w:val="24"/>
+          <w:szCs w:val="24"/>
+          <w:lang w:val="en-US" w:eastAsia="zh-CN"/>
+        </w:rPr>
+      </w:pPr>
+    </w:p>
+    <w:p>
+      <w:pPr>
+        <w:rPr>
+          <w:rFonts w:hint="default" w:ascii="宋体" w:hAnsi="宋体" w:eastAsia="宋体" w:cs="宋体"/>
+          <w:sz w:val="24"/>
+          <w:szCs w:val="24"/>
+          <w:lang w:val="en-US" w:eastAsia="zh-CN"/>
+        </w:rPr>
+      </w:pPr>
+      <w:r>
+        <w:rPr>
+          <w:rFonts w:hint="default" w:ascii="宋体" w:hAnsi="宋体" w:eastAsia="宋体" w:cs="宋体"/>
+          <w:sz w:val="24"/>
+          <w:szCs w:val="24"/>
+          <w:lang w:val="en-US" w:eastAsia="zh-CN"/>
+        </w:rPr>
+        <w:t>链接: https://pan.baidu.com/s/1gU7_2e1Ye_qW1saObYV6xQ 密码: 9evk</w:t>
+      </w:r>
+    </w:p>
+    <w:p>
+      <w:pPr>
+        <w:rPr>
+          <w:rFonts w:hint="default" w:ascii="宋体" w:hAnsi="宋体" w:eastAsia="宋体" w:cs="宋体"/>
+          <w:sz w:val="24"/>
+          <w:szCs w:val="24"/>
+          <w:lang w:val="en-US" w:eastAsia="zh-CN"/>
+        </w:rPr>
+      </w:pPr>
+    </w:p>
+    <w:p>
+      <w:pPr>
+        <w:rPr>
+          <w:rFonts w:hint="default" w:ascii="宋体" w:hAnsi="宋体" w:eastAsia="宋体" w:cs="宋体"/>
+          <w:sz w:val="24"/>
+          <w:szCs w:val="24"/>
+          <w:lang w:val="en-US" w:eastAsia="zh-CN"/>
+        </w:rPr>
+      </w:pPr>
+      <w:r>
+        <w:rPr>
+          <w:rFonts w:hint="default" w:ascii="宋体" w:hAnsi="宋体" w:eastAsia="宋体" w:cs="宋体"/>
+          <w:sz w:val="24"/>
+          <w:szCs w:val="24"/>
+          <w:lang w:val="en-US" w:eastAsia="zh-CN"/>
+        </w:rPr>
+        <w:t> </w:t>
+      </w:r>
+    </w:p>
+    <w:p>
+      <w:pPr>
+        <w:rPr>
+          <w:rFonts w:hint="default" w:ascii="宋体" w:hAnsi="宋体" w:eastAsia="宋体" w:cs="宋体"/>
+          <w:sz w:val="24"/>
+          <w:szCs w:val="24"/>
+          <w:lang w:val="en-US" w:eastAsia="zh-CN"/>
+        </w:rPr>
+      </w:pPr>
+    </w:p>
+    <w:p>
+      <w:pPr>
+        <w:rPr>
+          <w:rFonts w:hint="default" w:ascii="宋体" w:hAnsi="宋体" w:eastAsia="宋体" w:cs="宋体"/>
+          <w:sz w:val="24"/>
+          <w:szCs w:val="24"/>
+          <w:lang w:val="en-US" w:eastAsia="zh-CN"/>
+        </w:rPr>
+      </w:pPr>
+      <w:r>
+        <w:rPr>
+          <w:rFonts w:hint="default" w:ascii="宋体" w:hAnsi="宋体" w:eastAsia="宋体" w:cs="宋体"/>
+          <w:sz w:val="24"/>
+          <w:szCs w:val="24"/>
+          <w:lang w:val="en-US" w:eastAsia="zh-CN"/>
+        </w:rPr>
+        <w:t>2.创建用户并赋予访问权限 ：计算机管理</w:t>
+      </w:r>
+    </w:p>
+    <w:p>
+      <w:pPr>
+        <w:rPr>
+          <w:rFonts w:hint="default" w:ascii="宋体" w:hAnsi="宋体" w:eastAsia="宋体" w:cs="宋体"/>
+          <w:sz w:val="24"/>
+          <w:szCs w:val="24"/>
+          <w:lang w:val="en-US" w:eastAsia="zh-CN"/>
+        </w:rPr>
+      </w:pPr>
+      <w:r>
+        <w:rPr>
+          <w:rFonts w:hint="default" w:ascii="宋体" w:hAnsi="宋体" w:eastAsia="宋体" w:cs="宋体"/>
+          <w:sz w:val="24"/>
+          <w:szCs w:val="24"/>
+          <w:lang w:val="en-US" w:eastAsia="zh-CN"/>
+        </w:rPr>
+        <w:t> </w:t>
+      </w:r>
+    </w:p>
+    <w:p>
+      <w:pPr>
+        <w:rPr>
+          <w:rFonts w:hint="default" w:ascii="宋体" w:hAnsi="宋体" w:eastAsia="宋体" w:cs="宋体"/>
+          <w:sz w:val="24"/>
+          <w:szCs w:val="24"/>
+          <w:lang w:val="en-US" w:eastAsia="zh-CN"/>
+        </w:rPr>
+      </w:pPr>
+    </w:p>
+    <w:p>
+      <w:pPr>
+        <w:rPr>
+          <w:rFonts w:hint="default" w:ascii="宋体" w:hAnsi="宋体" w:eastAsia="宋体" w:cs="宋体"/>
+          <w:sz w:val="24"/>
+          <w:szCs w:val="24"/>
+          <w:lang w:val="en-US" w:eastAsia="zh-CN"/>
+        </w:rPr>
+      </w:pPr>
+      <w:r>
+        <w:rPr>
+          <w:rFonts w:hint="default" w:ascii="宋体" w:hAnsi="宋体" w:eastAsia="宋体" w:cs="宋体"/>
+          <w:sz w:val="24"/>
+          <w:szCs w:val="24"/>
+          <w:lang w:val="en-US" w:eastAsia="zh-CN"/>
+        </w:rPr>
+        <w:t>创建用户：</w:t>
+      </w:r>
+    </w:p>
+    <w:p>
+      <w:pPr>
+        <w:rPr>
+          <w:rFonts w:hint="default" w:ascii="宋体" w:hAnsi="宋体" w:eastAsia="宋体" w:cs="宋体"/>
+          <w:sz w:val="24"/>
+          <w:szCs w:val="24"/>
+          <w:lang w:val="en-US" w:eastAsia="zh-CN"/>
+        </w:rPr>
+      </w:pPr>
+    </w:p>
+    <w:p>
+      <w:pPr>
+        <w:rPr>
+          <w:rFonts w:hint="default" w:ascii="宋体" w:hAnsi="宋体" w:eastAsia="宋体" w:cs="宋体"/>
+          <w:sz w:val="24"/>
+          <w:szCs w:val="24"/>
+          <w:lang w:val="en-US" w:eastAsia="zh-CN"/>
+        </w:rPr>
+      </w:pPr>
+      <w:r>
+        <w:rPr>
+          <w:rFonts w:hint="default" w:ascii="宋体" w:hAnsi="宋体" w:eastAsia="宋体" w:cs="宋体"/>
+          <w:sz w:val="24"/>
+          <w:szCs w:val="24"/>
+          <w:lang w:val="en-US" w:eastAsia="zh-CN"/>
+        </w:rPr>
+        <w:t>OPCUser</w:t>
+      </w:r>
+    </w:p>
+    <w:p>
+      <w:pPr>
+        <w:rPr>
+          <w:rFonts w:hint="default" w:ascii="宋体" w:hAnsi="宋体" w:eastAsia="宋体" w:cs="宋体"/>
+          <w:sz w:val="24"/>
+          <w:szCs w:val="24"/>
+          <w:lang w:val="en-US" w:eastAsia="zh-CN"/>
+        </w:rPr>
+      </w:pPr>
+    </w:p>
+    <w:p>
+      <w:pPr>
+        <w:rPr>
+          <w:rFonts w:hint="default" w:ascii="宋体" w:hAnsi="宋体" w:eastAsia="宋体" w:cs="宋体"/>
+          <w:sz w:val="24"/>
+          <w:szCs w:val="24"/>
+          <w:lang w:val="en-US" w:eastAsia="zh-CN"/>
+        </w:rPr>
+      </w:pPr>
+      <w:r>
+        <w:rPr>
+          <w:rFonts w:hint="default" w:ascii="宋体" w:hAnsi="宋体" w:eastAsia="宋体" w:cs="宋体"/>
+          <w:sz w:val="24"/>
+          <w:szCs w:val="24"/>
+          <w:lang w:val="en-US" w:eastAsia="zh-CN"/>
+        </w:rPr>
+        <w:t>123456</w:t>
+      </w:r>
+    </w:p>
+    <w:p>
+      <w:pPr>
+        <w:rPr>
+          <w:rFonts w:hint="default" w:ascii="宋体" w:hAnsi="宋体" w:eastAsia="宋体" w:cs="宋体"/>
+          <w:sz w:val="24"/>
+          <w:szCs w:val="24"/>
+          <w:lang w:val="en-US" w:eastAsia="zh-CN"/>
+        </w:rPr>
+      </w:pPr>
+    </w:p>
+    <w:p>
+      <w:pPr>
+        <w:rPr>
+          <w:rFonts w:hint="default" w:ascii="宋体" w:hAnsi="宋体" w:eastAsia="宋体" w:cs="宋体"/>
+          <w:sz w:val="24"/>
+          <w:szCs w:val="24"/>
+          <w:lang w:val="en-US" w:eastAsia="zh-CN"/>
+        </w:rPr>
+      </w:pPr>
+      <w:r>
+        <w:rPr>
+          <w:rFonts w:hint="default" w:ascii="宋体" w:hAnsi="宋体" w:eastAsia="宋体" w:cs="宋体"/>
+          <w:sz w:val="24"/>
+          <w:szCs w:val="24"/>
+          <w:lang w:val="en-US" w:eastAsia="zh-CN"/>
+        </w:rPr>
+        <w:t>添加到DCOM组</w:t>
+      </w:r>
+    </w:p>
+    <w:p>
+      <w:pPr>
+        <w:rPr>
+          <w:rFonts w:hint="default" w:ascii="宋体" w:hAnsi="宋体" w:eastAsia="宋体" w:cs="宋体"/>
+          <w:sz w:val="24"/>
+          <w:szCs w:val="24"/>
+          <w:lang w:val="en-US" w:eastAsia="zh-CN"/>
+        </w:rPr>
+      </w:pPr>
+    </w:p>
+    <w:p>
+      <w:pPr>
+        <w:rPr>
+          <w:rFonts w:hint="default" w:ascii="宋体" w:hAnsi="宋体" w:eastAsia="宋体" w:cs="宋体"/>
+          <w:sz w:val="24"/>
+          <w:szCs w:val="24"/>
+          <w:lang w:val="en-US" w:eastAsia="zh-CN"/>
+        </w:rPr>
+      </w:pPr>
+      <w:r>
+        <w:rPr>
+          <w:rFonts w:hint="default" w:ascii="宋体" w:hAnsi="宋体" w:eastAsia="宋体" w:cs="宋体"/>
+          <w:sz w:val="24"/>
+          <w:szCs w:val="24"/>
+          <w:lang w:val="en-US" w:eastAsia="zh-CN"/>
+        </w:rPr>
+        <w:t> </w:t>
+      </w:r>
+    </w:p>
+    <w:p>
+      <w:pPr>
+        <w:rPr>
+          <w:rFonts w:hint="default" w:ascii="宋体" w:hAnsi="宋体" w:eastAsia="宋体" w:cs="宋体"/>
+          <w:sz w:val="24"/>
+          <w:szCs w:val="24"/>
+          <w:lang w:val="en-US" w:eastAsia="zh-CN"/>
+        </w:rPr>
+      </w:pPr>
+    </w:p>
+    <w:p>
+      <w:pPr>
+        <w:rPr>
+          <w:rFonts w:hint="default" w:ascii="宋体" w:hAnsi="宋体" w:eastAsia="宋体" w:cs="宋体"/>
+          <w:sz w:val="24"/>
+          <w:szCs w:val="24"/>
+          <w:lang w:val="en-US" w:eastAsia="zh-CN"/>
+        </w:rPr>
+      </w:pPr>
+      <w:r>
+        <w:rPr>
+          <w:rFonts w:hint="default" w:ascii="宋体" w:hAnsi="宋体" w:eastAsia="宋体" w:cs="宋体"/>
+          <w:sz w:val="24"/>
+          <w:szCs w:val="24"/>
+          <w:lang w:val="en-US" w:eastAsia="zh-CN"/>
+        </w:rPr>
+        <w:t>3.防火墙关于 DCOM 和 OPC 的规则 ：高级安全 Windows Defender 防火墙</w:t>
+      </w:r>
+    </w:p>
+    <w:p>
+      <w:pPr>
+        <w:rPr>
+          <w:rFonts w:hint="default" w:ascii="宋体" w:hAnsi="宋体" w:eastAsia="宋体" w:cs="宋体"/>
+          <w:sz w:val="24"/>
+          <w:szCs w:val="24"/>
+          <w:lang w:val="en-US" w:eastAsia="zh-CN"/>
+        </w:rPr>
+      </w:pPr>
+      <w:r>
+        <w:rPr>
+          <w:rFonts w:hint="default" w:ascii="宋体" w:hAnsi="宋体" w:eastAsia="宋体" w:cs="宋体"/>
+          <w:sz w:val="24"/>
+          <w:szCs w:val="24"/>
+          <w:lang w:val="en-US" w:eastAsia="zh-CN"/>
+        </w:rPr>
+        <w:t> </w:t>
+      </w:r>
+    </w:p>
+    <w:p>
+      <w:pPr>
+        <w:rPr>
+          <w:rFonts w:hint="default" w:ascii="宋体" w:hAnsi="宋体" w:eastAsia="宋体" w:cs="宋体"/>
+          <w:sz w:val="24"/>
+          <w:szCs w:val="24"/>
+          <w:lang w:val="en-US" w:eastAsia="zh-CN"/>
+        </w:rPr>
+      </w:pPr>
+    </w:p>
+    <w:p>
+      <w:pPr>
+        <w:rPr>
+          <w:rFonts w:hint="default" w:ascii="宋体" w:hAnsi="宋体" w:eastAsia="宋体" w:cs="宋体"/>
+          <w:sz w:val="24"/>
+          <w:szCs w:val="24"/>
+          <w:lang w:val="en-US" w:eastAsia="zh-CN"/>
+        </w:rPr>
+      </w:pPr>
+      <w:r>
+        <w:rPr>
+          <w:rFonts w:hint="default" w:ascii="宋体" w:hAnsi="宋体" w:eastAsia="宋体" w:cs="宋体"/>
+          <w:sz w:val="24"/>
+          <w:szCs w:val="24"/>
+          <w:lang w:val="en-US" w:eastAsia="zh-CN"/>
+        </w:rPr>
+        <w:t>开放 DCOM 访问 ：DCOM（wmi）启用</w:t>
+      </w:r>
+    </w:p>
+    <w:p>
+      <w:pPr>
+        <w:rPr>
+          <w:rFonts w:hint="default" w:ascii="宋体" w:hAnsi="宋体" w:eastAsia="宋体" w:cs="宋体"/>
+          <w:sz w:val="24"/>
+          <w:szCs w:val="24"/>
+          <w:lang w:val="en-US" w:eastAsia="zh-CN"/>
+        </w:rPr>
+      </w:pPr>
+    </w:p>
+    <w:p>
+      <w:pPr>
+        <w:rPr>
+          <w:rFonts w:hint="default" w:ascii="宋体" w:hAnsi="宋体" w:eastAsia="宋体" w:cs="宋体"/>
+          <w:sz w:val="24"/>
+          <w:szCs w:val="24"/>
+          <w:lang w:val="en-US" w:eastAsia="zh-CN"/>
+        </w:rPr>
+      </w:pPr>
+      <w:r>
+        <w:rPr>
+          <w:rFonts w:hint="default" w:ascii="宋体" w:hAnsi="宋体" w:eastAsia="宋体" w:cs="宋体"/>
+          <w:sz w:val="24"/>
+          <w:szCs w:val="24"/>
+          <w:lang w:val="en-US" w:eastAsia="zh-CN"/>
+        </w:rPr>
+        <w:t>135端口：只有一个计算机不需要设置</w:t>
+      </w:r>
+    </w:p>
+    <w:p>
+      <w:pPr>
+        <w:rPr>
+          <w:rFonts w:hint="default" w:ascii="宋体" w:hAnsi="宋体" w:eastAsia="宋体" w:cs="宋体"/>
+          <w:sz w:val="24"/>
+          <w:szCs w:val="24"/>
+          <w:lang w:val="en-US" w:eastAsia="zh-CN"/>
+        </w:rPr>
+      </w:pPr>
+    </w:p>
+    <w:p>
+      <w:pPr>
+        <w:rPr>
+          <w:rFonts w:hint="default" w:ascii="宋体" w:hAnsi="宋体" w:eastAsia="宋体" w:cs="宋体"/>
+          <w:sz w:val="24"/>
+          <w:szCs w:val="24"/>
+          <w:lang w:val="en-US" w:eastAsia="zh-CN"/>
+        </w:rPr>
+      </w:pPr>
+      <w:r>
+        <w:rPr>
+          <w:rFonts w:hint="default" w:ascii="宋体" w:hAnsi="宋体" w:eastAsia="宋体" w:cs="宋体"/>
+          <w:sz w:val="24"/>
+          <w:szCs w:val="24"/>
+          <w:lang w:val="en-US" w:eastAsia="zh-CN"/>
+        </w:rPr>
+        <w:t>创建 OPC 程序规则 ：允许程序 OPCEnum</w:t>
+      </w:r>
+    </w:p>
+    <w:p>
+      <w:pPr>
+        <w:rPr>
+          <w:rFonts w:hint="default" w:ascii="宋体" w:hAnsi="宋体" w:eastAsia="宋体" w:cs="宋体"/>
+          <w:sz w:val="24"/>
+          <w:szCs w:val="24"/>
+          <w:lang w:val="en-US" w:eastAsia="zh-CN"/>
+        </w:rPr>
+      </w:pPr>
+    </w:p>
+    <w:p>
+      <w:pPr>
+        <w:rPr>
+          <w:rFonts w:hint="default" w:ascii="宋体" w:hAnsi="宋体" w:eastAsia="宋体" w:cs="宋体"/>
+          <w:sz w:val="24"/>
+          <w:szCs w:val="24"/>
+          <w:lang w:val="en-US" w:eastAsia="zh-CN"/>
+        </w:rPr>
+      </w:pPr>
+      <w:r>
+        <w:rPr>
+          <w:rFonts w:hint="default" w:ascii="宋体" w:hAnsi="宋体" w:eastAsia="宋体" w:cs="宋体"/>
+          <w:sz w:val="24"/>
+          <w:szCs w:val="24"/>
+          <w:lang w:val="en-US" w:eastAsia="zh-CN"/>
+        </w:rPr>
+        <w:t>　　位置："C:\Windows\SysWOW64\OpcEnum.exe"</w:t>
+      </w:r>
+    </w:p>
+    <w:p>
+      <w:pPr>
+        <w:rPr>
+          <w:rFonts w:hint="default" w:ascii="宋体" w:hAnsi="宋体" w:eastAsia="宋体" w:cs="宋体"/>
+          <w:sz w:val="24"/>
+          <w:szCs w:val="24"/>
+          <w:lang w:val="en-US" w:eastAsia="zh-CN"/>
+        </w:rPr>
+      </w:pPr>
+    </w:p>
+    <w:p>
+      <w:pPr>
+        <w:rPr>
+          <w:rFonts w:hint="default" w:ascii="宋体" w:hAnsi="宋体" w:eastAsia="宋体" w:cs="宋体"/>
+          <w:sz w:val="24"/>
+          <w:szCs w:val="24"/>
+          <w:lang w:val="en-US" w:eastAsia="zh-CN"/>
+        </w:rPr>
+      </w:pPr>
+      <w:r>
+        <w:rPr>
+          <w:rFonts w:hint="default" w:ascii="宋体" w:hAnsi="宋体" w:eastAsia="宋体" w:cs="宋体"/>
+          <w:sz w:val="24"/>
+          <w:szCs w:val="24"/>
+          <w:lang w:val="en-US" w:eastAsia="zh-CN"/>
+        </w:rPr>
+        <w:t>添加 OPC 服务器程序的规则：允许程序 KEPServer的server_runtime</w:t>
+      </w:r>
+    </w:p>
+    <w:p>
+      <w:pPr>
+        <w:rPr>
+          <w:rFonts w:hint="default" w:ascii="宋体" w:hAnsi="宋体" w:eastAsia="宋体" w:cs="宋体"/>
+          <w:sz w:val="24"/>
+          <w:szCs w:val="24"/>
+          <w:lang w:val="en-US" w:eastAsia="zh-CN"/>
+        </w:rPr>
+      </w:pPr>
+    </w:p>
+    <w:p>
+      <w:pPr>
+        <w:rPr>
+          <w:rFonts w:hint="default" w:ascii="宋体" w:hAnsi="宋体" w:eastAsia="宋体" w:cs="宋体"/>
+          <w:sz w:val="24"/>
+          <w:szCs w:val="24"/>
+          <w:lang w:val="en-US" w:eastAsia="zh-CN"/>
+        </w:rPr>
+      </w:pPr>
+      <w:r>
+        <w:rPr>
+          <w:rFonts w:hint="default" w:ascii="宋体" w:hAnsi="宋体" w:eastAsia="宋体" w:cs="宋体"/>
+          <w:sz w:val="24"/>
+          <w:szCs w:val="24"/>
+          <w:lang w:val="en-US" w:eastAsia="zh-CN"/>
+        </w:rPr>
+        <w:t>　　位置："C:\Program Files (x 86) \Kepware\KEPServerEX 6\server_runtime.exe"</w:t>
+      </w:r>
+    </w:p>
+    <w:p>
+      <w:pPr>
+        <w:rPr>
+          <w:rFonts w:hint="default" w:ascii="宋体" w:hAnsi="宋体" w:eastAsia="宋体" w:cs="宋体"/>
+          <w:sz w:val="24"/>
+          <w:szCs w:val="24"/>
+          <w:lang w:val="en-US" w:eastAsia="zh-CN"/>
+        </w:rPr>
+      </w:pPr>
+    </w:p>
+    <w:p>
+      <w:pPr>
+        <w:rPr>
+          <w:rFonts w:hint="default" w:ascii="宋体" w:hAnsi="宋体" w:eastAsia="宋体" w:cs="宋体"/>
+          <w:sz w:val="24"/>
+          <w:szCs w:val="24"/>
+          <w:lang w:val="en-US" w:eastAsia="zh-CN"/>
+        </w:rPr>
+      </w:pPr>
+      <w:r>
+        <w:rPr>
+          <w:rFonts w:hint="default" w:ascii="宋体" w:hAnsi="宋体" w:eastAsia="宋体" w:cs="宋体"/>
+          <w:sz w:val="24"/>
+          <w:szCs w:val="24"/>
+          <w:lang w:val="en-US" w:eastAsia="zh-CN"/>
+        </w:rPr>
+        <w:t> </w:t>
+      </w:r>
+    </w:p>
+    <w:p>
+      <w:pPr>
+        <w:rPr>
+          <w:rFonts w:hint="default" w:ascii="宋体" w:hAnsi="宋体" w:eastAsia="宋体" w:cs="宋体"/>
+          <w:sz w:val="24"/>
+          <w:szCs w:val="24"/>
+          <w:lang w:val="en-US" w:eastAsia="zh-CN"/>
+        </w:rPr>
+      </w:pPr>
+    </w:p>
+    <w:p>
+      <w:pPr>
+        <w:rPr>
+          <w:rFonts w:hint="default" w:ascii="宋体" w:hAnsi="宋体" w:eastAsia="宋体" w:cs="宋体"/>
+          <w:sz w:val="24"/>
+          <w:szCs w:val="24"/>
+          <w:lang w:val="en-US" w:eastAsia="zh-CN"/>
+        </w:rPr>
+      </w:pPr>
+      <w:r>
+        <w:rPr>
+          <w:rFonts w:hint="default" w:ascii="宋体" w:hAnsi="宋体" w:eastAsia="宋体" w:cs="宋体"/>
+          <w:sz w:val="24"/>
+          <w:szCs w:val="24"/>
+          <w:lang w:val="en-US" w:eastAsia="zh-CN"/>
+        </w:rPr>
+        <w:t>4.配置 DCOM 安全：组件服务</w:t>
+      </w:r>
+    </w:p>
+    <w:p>
+      <w:pPr>
+        <w:rPr>
+          <w:rFonts w:hint="default" w:ascii="宋体" w:hAnsi="宋体" w:eastAsia="宋体" w:cs="宋体"/>
+          <w:sz w:val="24"/>
+          <w:szCs w:val="24"/>
+          <w:lang w:val="en-US" w:eastAsia="zh-CN"/>
+        </w:rPr>
+      </w:pPr>
+      <w:r>
+        <w:rPr>
+          <w:rFonts w:hint="default" w:ascii="宋体" w:hAnsi="宋体" w:eastAsia="宋体" w:cs="宋体"/>
+          <w:sz w:val="24"/>
+          <w:szCs w:val="24"/>
+          <w:lang w:val="en-US" w:eastAsia="zh-CN"/>
+        </w:rPr>
+        <w:t> </w:t>
+      </w:r>
+    </w:p>
+    <w:p>
+      <w:pPr>
+        <w:rPr>
+          <w:rFonts w:hint="default" w:ascii="宋体" w:hAnsi="宋体" w:eastAsia="宋体" w:cs="宋体"/>
+          <w:sz w:val="24"/>
+          <w:szCs w:val="24"/>
+          <w:lang w:val="en-US" w:eastAsia="zh-CN"/>
+        </w:rPr>
+      </w:pPr>
+    </w:p>
+    <w:p>
+      <w:pPr>
+        <w:rPr>
+          <w:rFonts w:hint="default" w:ascii="宋体" w:hAnsi="宋体" w:eastAsia="宋体" w:cs="宋体"/>
+          <w:sz w:val="24"/>
+          <w:szCs w:val="24"/>
+          <w:lang w:val="en-US" w:eastAsia="zh-CN"/>
+        </w:rPr>
+      </w:pPr>
+      <w:r>
+        <w:rPr>
+          <w:rFonts w:hint="default" w:ascii="宋体" w:hAnsi="宋体" w:eastAsia="宋体" w:cs="宋体"/>
+          <w:sz w:val="24"/>
+          <w:szCs w:val="24"/>
+          <w:lang w:val="en-US" w:eastAsia="zh-CN"/>
+        </w:rPr>
+        <w:t>配置 COM 的安全设置：我的电脑--COM属性--安全--访问、激活 配置</w:t>
+      </w:r>
+    </w:p>
+    <w:p>
+      <w:pPr>
+        <w:rPr>
+          <w:rFonts w:hint="default" w:ascii="宋体" w:hAnsi="宋体" w:eastAsia="宋体" w:cs="宋体"/>
+          <w:sz w:val="24"/>
+          <w:szCs w:val="24"/>
+          <w:lang w:val="en-US" w:eastAsia="zh-CN"/>
+        </w:rPr>
+      </w:pPr>
+    </w:p>
+    <w:p>
+      <w:pPr>
+        <w:rPr>
+          <w:rFonts w:hint="default" w:ascii="宋体" w:hAnsi="宋体" w:eastAsia="宋体" w:cs="宋体"/>
+          <w:sz w:val="24"/>
+          <w:szCs w:val="24"/>
+          <w:lang w:val="en-US" w:eastAsia="zh-CN"/>
+        </w:rPr>
+      </w:pPr>
+      <w:r>
+        <w:rPr>
+          <w:rFonts w:hint="default" w:ascii="宋体" w:hAnsi="宋体" w:eastAsia="宋体" w:cs="宋体"/>
+          <w:sz w:val="24"/>
+          <w:szCs w:val="24"/>
+          <w:lang w:val="en-US" w:eastAsia="zh-CN"/>
+        </w:rPr>
+        <w:t>OPCENUM 的安全设置 ：OpcEnum的安全选项</w:t>
+      </w:r>
+    </w:p>
+    <w:p>
+      <w:pPr>
+        <w:rPr>
+          <w:rFonts w:hint="default" w:ascii="宋体" w:hAnsi="宋体" w:eastAsia="宋体" w:cs="宋体"/>
+          <w:sz w:val="24"/>
+          <w:szCs w:val="24"/>
+          <w:lang w:val="en-US" w:eastAsia="zh-CN"/>
+        </w:rPr>
+      </w:pPr>
+    </w:p>
+    <w:p>
+      <w:pPr>
+        <w:rPr>
+          <w:rFonts w:hint="default" w:ascii="宋体" w:hAnsi="宋体" w:eastAsia="宋体" w:cs="宋体"/>
+          <w:sz w:val="24"/>
+          <w:szCs w:val="24"/>
+          <w:lang w:val="en-US" w:eastAsia="zh-CN"/>
+        </w:rPr>
+      </w:pPr>
+      <w:r>
+        <w:rPr>
+          <w:rFonts w:hint="default" w:ascii="宋体" w:hAnsi="宋体" w:eastAsia="宋体" w:cs="宋体"/>
+          <w:sz w:val="24"/>
+          <w:szCs w:val="24"/>
+          <w:lang w:val="en-US" w:eastAsia="zh-CN"/>
+        </w:rPr>
+        <w:t>配置 OPC 服务器的安全设置 ：KEPServer的安全选项</w:t>
+      </w:r>
+    </w:p>
+    <w:p>
+      <w:pPr>
+        <w:rPr>
+          <w:rFonts w:hint="default" w:ascii="宋体" w:hAnsi="宋体" w:eastAsia="宋体" w:cs="宋体"/>
+          <w:sz w:val="24"/>
+          <w:szCs w:val="24"/>
+          <w:lang w:val="en-US" w:eastAsia="zh-CN"/>
+        </w:rPr>
+      </w:pPr>
+    </w:p>
+    <w:p>
+      <w:pPr>
+        <w:rPr>
+          <w:rFonts w:hint="default" w:ascii="宋体" w:hAnsi="宋体" w:eastAsia="宋体" w:cs="宋体"/>
+          <w:sz w:val="24"/>
+          <w:szCs w:val="24"/>
+          <w:lang w:val="en-US" w:eastAsia="zh-CN"/>
+        </w:rPr>
+      </w:pPr>
+      <w:r>
+        <w:rPr>
+          <w:rFonts w:hint="default" w:ascii="宋体" w:hAnsi="宋体" w:eastAsia="宋体" w:cs="宋体"/>
+          <w:sz w:val="24"/>
+          <w:szCs w:val="24"/>
+          <w:lang w:val="en-US" w:eastAsia="zh-CN"/>
+        </w:rPr>
+        <w:t> </w:t>
+      </w:r>
+    </w:p>
+    <w:p>
+      <w:pPr>
+        <w:rPr>
+          <w:rFonts w:hint="default" w:ascii="宋体" w:hAnsi="宋体" w:eastAsia="宋体" w:cs="宋体"/>
+          <w:sz w:val="24"/>
+          <w:szCs w:val="24"/>
+          <w:lang w:val="en-US" w:eastAsia="zh-CN"/>
+        </w:rPr>
+      </w:pPr>
+    </w:p>
+    <w:p>
+      <w:pPr>
+        <w:rPr>
+          <w:rFonts w:hint="default" w:ascii="宋体" w:hAnsi="宋体" w:eastAsia="宋体" w:cs="宋体"/>
+          <w:sz w:val="24"/>
+          <w:szCs w:val="24"/>
+          <w:lang w:val="en-US" w:eastAsia="zh-CN"/>
+        </w:rPr>
+      </w:pPr>
+      <w:r>
+        <w:rPr>
+          <w:rFonts w:hint="default" w:ascii="宋体" w:hAnsi="宋体" w:eastAsia="宋体" w:cs="宋体"/>
+          <w:sz w:val="24"/>
+          <w:szCs w:val="24"/>
+          <w:lang w:val="en-US" w:eastAsia="zh-CN"/>
+        </w:rPr>
+        <w:t>5.配置本地安全策略 ：</w:t>
+      </w:r>
+    </w:p>
+    <w:p>
+      <w:pPr>
+        <w:rPr>
+          <w:rFonts w:hint="default" w:ascii="宋体" w:hAnsi="宋体" w:eastAsia="宋体" w:cs="宋体"/>
+          <w:sz w:val="24"/>
+          <w:szCs w:val="24"/>
+          <w:lang w:val="en-US" w:eastAsia="zh-CN"/>
+        </w:rPr>
+      </w:pPr>
+      <w:r>
+        <w:rPr>
+          <w:rFonts w:hint="default" w:ascii="宋体" w:hAnsi="宋体" w:eastAsia="宋体" w:cs="宋体"/>
+          <w:sz w:val="24"/>
+          <w:szCs w:val="24"/>
+          <w:lang w:val="en-US" w:eastAsia="zh-CN"/>
+        </w:rPr>
+        <w:t> </w:t>
+      </w:r>
+    </w:p>
+    <w:p>
+      <w:pPr>
+        <w:rPr>
+          <w:rFonts w:hint="default" w:ascii="宋体" w:hAnsi="宋体" w:eastAsia="宋体" w:cs="宋体"/>
+          <w:sz w:val="24"/>
+          <w:szCs w:val="24"/>
+          <w:lang w:val="en-US" w:eastAsia="zh-CN"/>
+        </w:rPr>
+      </w:pPr>
+    </w:p>
+    <w:p>
+      <w:pPr>
+        <w:rPr>
+          <w:rFonts w:hint="default" w:ascii="宋体" w:hAnsi="宋体" w:eastAsia="宋体" w:cs="宋体"/>
+          <w:sz w:val="24"/>
+          <w:szCs w:val="24"/>
+          <w:lang w:val="en-US" w:eastAsia="zh-CN"/>
+        </w:rPr>
+      </w:pPr>
+      <w:r>
+        <w:rPr>
+          <w:rFonts w:hint="default" w:ascii="宋体" w:hAnsi="宋体" w:eastAsia="宋体" w:cs="宋体"/>
+          <w:sz w:val="24"/>
+          <w:szCs w:val="24"/>
+          <w:lang w:val="en-US" w:eastAsia="zh-CN"/>
+        </w:rPr>
+        <w:t>本地安全策略 本地策略--网络访问--匿名 ：启用</w:t>
+      </w:r>
+    </w:p>
+    <w:p>
+      <w:pPr>
+        <w:rPr>
+          <w:rFonts w:hint="default" w:ascii="宋体" w:hAnsi="宋体" w:eastAsia="宋体" w:cs="宋体"/>
+          <w:sz w:val="24"/>
+          <w:szCs w:val="24"/>
+          <w:lang w:val="en-US" w:eastAsia="zh-CN"/>
+        </w:rPr>
+      </w:pPr>
+    </w:p>
+    <w:p>
+      <w:pPr>
+        <w:rPr>
+          <w:rFonts w:hint="default" w:ascii="宋体" w:hAnsi="宋体" w:eastAsia="宋体" w:cs="宋体"/>
+          <w:sz w:val="24"/>
+          <w:szCs w:val="24"/>
+          <w:lang w:val="en-US" w:eastAsia="zh-CN"/>
+        </w:rPr>
+      </w:pPr>
+      <w:r>
+        <w:rPr>
+          <w:rFonts w:hint="default" w:ascii="宋体" w:hAnsi="宋体" w:eastAsia="宋体" w:cs="宋体"/>
+          <w:sz w:val="24"/>
+          <w:szCs w:val="24"/>
+          <w:lang w:val="en-US" w:eastAsia="zh-CN"/>
+        </w:rPr>
+        <w:t> </w:t>
+      </w:r>
+    </w:p>
+    <w:p>
+      <w:pPr>
+        <w:rPr>
+          <w:rFonts w:hint="default" w:ascii="宋体" w:hAnsi="宋体" w:eastAsia="宋体" w:cs="宋体"/>
+          <w:sz w:val="24"/>
+          <w:szCs w:val="24"/>
+          <w:lang w:val="en-US" w:eastAsia="zh-CN"/>
+        </w:rPr>
+      </w:pPr>
+    </w:p>
+    <w:p>
+      <w:pPr>
+        <w:rPr>
+          <w:rFonts w:hint="default" w:ascii="宋体" w:hAnsi="宋体" w:eastAsia="宋体" w:cs="宋体"/>
+          <w:sz w:val="24"/>
+          <w:szCs w:val="24"/>
+          <w:lang w:val="en-US" w:eastAsia="zh-CN"/>
+        </w:rPr>
+      </w:pPr>
+      <w:r>
+        <w:rPr>
+          <w:rFonts w:hint="default" w:ascii="宋体" w:hAnsi="宋体" w:eastAsia="宋体" w:cs="宋体"/>
+          <w:sz w:val="24"/>
+          <w:szCs w:val="24"/>
+          <w:lang w:val="en-US" w:eastAsia="zh-CN"/>
+        </w:rPr>
+        <w:t>以下都是截图</w:t>
+      </w:r>
+    </w:p>
+    <w:p>
+      <w:pPr>
+        <w:rPr>
+          <w:rFonts w:hint="default" w:ascii="宋体" w:hAnsi="宋体" w:eastAsia="宋体" w:cs="宋体"/>
+          <w:sz w:val="24"/>
+          <w:szCs w:val="24"/>
+          <w:lang w:val="en-US" w:eastAsia="zh-CN"/>
+        </w:rPr>
+      </w:pPr>
+    </w:p>
+    <w:p>
+      <w:pPr>
+        <w:rPr>
+          <w:rFonts w:hint="default" w:ascii="宋体" w:hAnsi="宋体" w:eastAsia="宋体" w:cs="宋体"/>
+          <w:sz w:val="24"/>
+          <w:szCs w:val="24"/>
+          <w:lang w:val="en-US" w:eastAsia="zh-CN"/>
+        </w:rPr>
+      </w:pPr>
+    </w:p>
+    <w:p>
+      <w:pPr>
+        <w:rPr>
+          <w:rFonts w:ascii="宋体" w:hAnsi="宋体" w:eastAsia="宋体" w:cs="宋体"/>
+          <w:sz w:val="24"/>
+          <w:szCs w:val="24"/>
+        </w:rPr>
+      </w:pPr>
+      <w:r>
+        <w:rPr>
+          <w:rFonts w:ascii="宋体" w:hAnsi="宋体" w:eastAsia="宋体" w:cs="宋体"/>
+          <w:sz w:val="24"/>
+          <w:szCs w:val="24"/>
+        </w:rPr>
+        <w:drawing>
+          <wp:inline distT="0" distB="0" distL="114300" distR="114300">
+            <wp:extent cx="6029325" cy="3876675"/>
+            <wp:effectExtent l="0" t="0" r="9525" b="9525"/>
+            <wp:docPr id="43" name="图片 1" descr="IMG_256"/>
+            <wp:cNvGraphicFramePr>
+              <a:graphicFrameLocks xmlns:a="http://schemas.openxmlformats.org/drawingml/2006/main" noChangeAspect="1"/>
+            </wp:cNvGraphicFramePr>
+            <a:graphic xmlns:a="http://schemas.openxmlformats.org/drawingml/2006/main">
+              <a:graphicData uri="http://schemas.openxmlformats.org/drawingml/2006/picture">
+                <pic:pic xmlns:pic="http://schemas.openxmlformats.org/drawingml/2006/picture">
+                  <pic:nvPicPr>
+                    <pic:cNvPr id="43" name="图片 1" descr="IMG_256"/>
+                    <pic:cNvPicPr>
+                      <a:picLocks noChangeAspect="1"/>
+                    </pic:cNvPicPr>
+                  </pic:nvPicPr>
+                  <pic:blipFill>
+                    <a:blip r:embed="rId59"/>
+                    <a:stretch>
+                      <a:fillRect/>
+                    </a:stretch>
+                  </pic:blipFill>
+                  <pic:spPr>
+                    <a:xfrm>
+                      <a:off x="0" y="0"/>
+                      <a:ext cx="6029325" cy="3876675"/>
+                    </a:xfrm>
+                    <a:prstGeom prst="rect">
+                      <a:avLst/>
+                    </a:prstGeom>
+                    <a:noFill/>
+                    <a:ln w="9525">
+                      <a:noFill/>
+                    </a:ln>
+                  </pic:spPr>
+                </pic:pic>
+              </a:graphicData>
+            </a:graphic>
+          </wp:inline>
+        </w:drawing>
+      </w:r>
+    </w:p>
+    <w:p>
+      <w:pPr>
+        <w:rPr>
+          <w:rFonts w:ascii="宋体" w:hAnsi="宋体" w:eastAsia="宋体" w:cs="宋体"/>
+          <w:sz w:val="24"/>
+          <w:szCs w:val="24"/>
+        </w:rPr>
+      </w:pPr>
+      <w:r>
+        <w:rPr>
+          <w:rFonts w:ascii="宋体" w:hAnsi="宋体" w:eastAsia="宋体" w:cs="宋体"/>
+          <w:sz w:val="24"/>
+          <w:szCs w:val="24"/>
+        </w:rPr>
+        <w:drawing>
+          <wp:inline distT="0" distB="0" distL="114300" distR="114300">
+            <wp:extent cx="6344285" cy="4556125"/>
+            <wp:effectExtent l="0" t="0" r="18415" b="15875"/>
+            <wp:docPr id="57" name="图片 2" descr="IMG_256"/>
+            <wp:cNvGraphicFramePr>
+              <a:graphicFrameLocks xmlns:a="http://schemas.openxmlformats.org/drawingml/2006/main" noChangeAspect="1"/>
+            </wp:cNvGraphicFramePr>
+            <a:graphic xmlns:a="http://schemas.openxmlformats.org/drawingml/2006/main">
+              <a:graphicData uri="http://schemas.openxmlformats.org/drawingml/2006/picture">
+                <pic:pic xmlns:pic="http://schemas.openxmlformats.org/drawingml/2006/picture">
+                  <pic:nvPicPr>
+                    <pic:cNvPr id="57" name="图片 2" descr="IMG_256"/>
+                    <pic:cNvPicPr>
+                      <a:picLocks noChangeAspect="1"/>
+                    </pic:cNvPicPr>
+                  </pic:nvPicPr>
+                  <pic:blipFill>
+                    <a:blip r:embed="rId60"/>
+                    <a:stretch>
+                      <a:fillRect/>
+                    </a:stretch>
+                  </pic:blipFill>
+                  <pic:spPr>
+                    <a:xfrm>
+                      <a:off x="0" y="0"/>
+                      <a:ext cx="6344285" cy="4556125"/>
+                    </a:xfrm>
+                    <a:prstGeom prst="rect">
+                      <a:avLst/>
+                    </a:prstGeom>
+                    <a:noFill/>
+                    <a:ln w="9525">
+                      <a:noFill/>
+                    </a:ln>
+                  </pic:spPr>
+                </pic:pic>
+              </a:graphicData>
+            </a:graphic>
+          </wp:inline>
+        </w:drawing>
+      </w:r>
+    </w:p>
+    <w:p>
+      <w:pPr>
+        <w:rPr>
+          <w:rFonts w:ascii="宋体" w:hAnsi="宋体" w:eastAsia="宋体" w:cs="宋体"/>
+          <w:sz w:val="24"/>
+          <w:szCs w:val="24"/>
+        </w:rPr>
+      </w:pPr>
+      <w:r>
+        <w:rPr>
+          <w:rFonts w:ascii="宋体" w:hAnsi="宋体" w:eastAsia="宋体" w:cs="宋体"/>
+          <w:sz w:val="24"/>
+          <w:szCs w:val="24"/>
+        </w:rPr>
+        <w:drawing>
+          <wp:inline distT="0" distB="0" distL="114300" distR="114300">
+            <wp:extent cx="6382385" cy="4582795"/>
+            <wp:effectExtent l="0" t="0" r="18415" b="8255"/>
+            <wp:docPr id="58" name="图片 3" descr="IMG_256"/>
+            <wp:cNvGraphicFramePr>
+              <a:graphicFrameLocks xmlns:a="http://schemas.openxmlformats.org/drawingml/2006/main" noChangeAspect="1"/>
+            </wp:cNvGraphicFramePr>
+            <a:graphic xmlns:a="http://schemas.openxmlformats.org/drawingml/2006/main">
+              <a:graphicData uri="http://schemas.openxmlformats.org/drawingml/2006/picture">
+                <pic:pic xmlns:pic="http://schemas.openxmlformats.org/drawingml/2006/picture">
+                  <pic:nvPicPr>
+                    <pic:cNvPr id="58" name="图片 3" descr="IMG_256"/>
+                    <pic:cNvPicPr>
+                      <a:picLocks noChangeAspect="1"/>
+                    </pic:cNvPicPr>
+                  </pic:nvPicPr>
+                  <pic:blipFill>
+                    <a:blip r:embed="rId61"/>
+                    <a:stretch>
+                      <a:fillRect/>
+                    </a:stretch>
+                  </pic:blipFill>
+                  <pic:spPr>
+                    <a:xfrm>
+                      <a:off x="0" y="0"/>
+                      <a:ext cx="6382385" cy="4582795"/>
+                    </a:xfrm>
+                    <a:prstGeom prst="rect">
+                      <a:avLst/>
+                    </a:prstGeom>
+                    <a:noFill/>
+                    <a:ln w="9525">
+                      <a:noFill/>
+                    </a:ln>
+                  </pic:spPr>
+                </pic:pic>
+              </a:graphicData>
+            </a:graphic>
+          </wp:inline>
+        </w:drawing>
+      </w:r>
+    </w:p>
+    <w:p>
+      <w:pPr>
+        <w:rPr>
+          <w:rFonts w:ascii="宋体" w:hAnsi="宋体" w:eastAsia="宋体" w:cs="宋体"/>
+          <w:sz w:val="24"/>
+          <w:szCs w:val="24"/>
+        </w:rPr>
+      </w:pPr>
+      <w:r>
+        <w:rPr>
+          <w:rFonts w:ascii="宋体" w:hAnsi="宋体" w:eastAsia="宋体" w:cs="宋体"/>
+          <w:sz w:val="24"/>
+          <w:szCs w:val="24"/>
+        </w:rPr>
+        <w:drawing>
+          <wp:inline distT="0" distB="0" distL="114300" distR="114300">
+            <wp:extent cx="6486525" cy="4657725"/>
+            <wp:effectExtent l="0" t="0" r="9525" b="9525"/>
+            <wp:docPr id="59" name="图片 4" descr="IMG_256"/>
+            <wp:cNvGraphicFramePr>
+              <a:graphicFrameLocks xmlns:a="http://schemas.openxmlformats.org/drawingml/2006/main" noChangeAspect="1"/>
+            </wp:cNvGraphicFramePr>
+            <a:graphic xmlns:a="http://schemas.openxmlformats.org/drawingml/2006/main">
+              <a:graphicData uri="http://schemas.openxmlformats.org/drawingml/2006/picture">
+                <pic:pic xmlns:pic="http://schemas.openxmlformats.org/drawingml/2006/picture">
+                  <pic:nvPicPr>
+                    <pic:cNvPr id="59" name="图片 4" descr="IMG_256"/>
+                    <pic:cNvPicPr>
+                      <a:picLocks noChangeAspect="1"/>
+                    </pic:cNvPicPr>
+                  </pic:nvPicPr>
+                  <pic:blipFill>
+                    <a:blip r:embed="rId62"/>
+                    <a:stretch>
+                      <a:fillRect/>
+                    </a:stretch>
+                  </pic:blipFill>
+                  <pic:spPr>
+                    <a:xfrm>
+                      <a:off x="0" y="0"/>
+                      <a:ext cx="6486525" cy="4657725"/>
+                    </a:xfrm>
+                    <a:prstGeom prst="rect">
+                      <a:avLst/>
+                    </a:prstGeom>
+                    <a:noFill/>
+                    <a:ln w="9525">
+                      <a:noFill/>
+                    </a:ln>
+                  </pic:spPr>
+                </pic:pic>
+              </a:graphicData>
+            </a:graphic>
+          </wp:inline>
+        </w:drawing>
+      </w:r>
+    </w:p>
+    <w:p>
+      <w:pPr>
+        <w:rPr>
+          <w:rFonts w:ascii="宋体" w:hAnsi="宋体" w:eastAsia="宋体" w:cs="宋体"/>
+          <w:sz w:val="24"/>
+          <w:szCs w:val="24"/>
+        </w:rPr>
+      </w:pPr>
+      <w:r>
+        <w:rPr>
+          <w:rFonts w:ascii="宋体" w:hAnsi="宋体" w:eastAsia="宋体" w:cs="宋体"/>
+          <w:sz w:val="24"/>
+          <w:szCs w:val="24"/>
+        </w:rPr>
+        <w:drawing>
+          <wp:inline distT="0" distB="0" distL="114300" distR="114300">
+            <wp:extent cx="6527165" cy="4686935"/>
+            <wp:effectExtent l="0" t="0" r="6985" b="18415"/>
+            <wp:docPr id="60" name="图片 5" descr="IMG_256"/>
+            <wp:cNvGraphicFramePr>
+              <a:graphicFrameLocks xmlns:a="http://schemas.openxmlformats.org/drawingml/2006/main" noChangeAspect="1"/>
+            </wp:cNvGraphicFramePr>
+            <a:graphic xmlns:a="http://schemas.openxmlformats.org/drawingml/2006/main">
+              <a:graphicData uri="http://schemas.openxmlformats.org/drawingml/2006/picture">
+                <pic:pic xmlns:pic="http://schemas.openxmlformats.org/drawingml/2006/picture">
+                  <pic:nvPicPr>
+                    <pic:cNvPr id="60" name="图片 5" descr="IMG_256"/>
+                    <pic:cNvPicPr>
+                      <a:picLocks noChangeAspect="1"/>
+                    </pic:cNvPicPr>
+                  </pic:nvPicPr>
+                  <pic:blipFill>
+                    <a:blip r:embed="rId63"/>
+                    <a:stretch>
+                      <a:fillRect/>
+                    </a:stretch>
+                  </pic:blipFill>
+                  <pic:spPr>
+                    <a:xfrm>
+                      <a:off x="0" y="0"/>
+                      <a:ext cx="6527165" cy="4686935"/>
+                    </a:xfrm>
+                    <a:prstGeom prst="rect">
+                      <a:avLst/>
+                    </a:prstGeom>
+                    <a:noFill/>
+                    <a:ln w="9525">
+                      <a:noFill/>
+                    </a:ln>
+                  </pic:spPr>
+                </pic:pic>
+              </a:graphicData>
+            </a:graphic>
+          </wp:inline>
+        </w:drawing>
+      </w:r>
+    </w:p>
+    <w:p>
+      <w:pPr>
+        <w:rPr>
+          <w:rFonts w:ascii="宋体" w:hAnsi="宋体" w:eastAsia="宋体" w:cs="宋体"/>
+          <w:sz w:val="24"/>
+          <w:szCs w:val="24"/>
+        </w:rPr>
+      </w:pPr>
+      <w:r>
+        <w:rPr>
+          <w:rFonts w:ascii="宋体" w:hAnsi="宋体" w:eastAsia="宋体" w:cs="宋体"/>
+          <w:sz w:val="24"/>
+          <w:szCs w:val="24"/>
+        </w:rPr>
+        <w:drawing>
+          <wp:inline distT="0" distB="0" distL="114300" distR="114300">
+            <wp:extent cx="6770370" cy="4861560"/>
+            <wp:effectExtent l="0" t="0" r="11430" b="15240"/>
+            <wp:docPr id="61" name="图片 6" descr="IMG_256"/>
+            <wp:cNvGraphicFramePr>
+              <a:graphicFrameLocks xmlns:a="http://schemas.openxmlformats.org/drawingml/2006/main" noChangeAspect="1"/>
+            </wp:cNvGraphicFramePr>
+            <a:graphic xmlns:a="http://schemas.openxmlformats.org/drawingml/2006/main">
+              <a:graphicData uri="http://schemas.openxmlformats.org/drawingml/2006/picture">
+                <pic:pic xmlns:pic="http://schemas.openxmlformats.org/drawingml/2006/picture">
+                  <pic:nvPicPr>
+                    <pic:cNvPr id="61" name="图片 6" descr="IMG_256"/>
+                    <pic:cNvPicPr>
+                      <a:picLocks noChangeAspect="1"/>
+                    </pic:cNvPicPr>
+                  </pic:nvPicPr>
+                  <pic:blipFill>
+                    <a:blip r:embed="rId64"/>
+                    <a:stretch>
+                      <a:fillRect/>
+                    </a:stretch>
+                  </pic:blipFill>
+                  <pic:spPr>
+                    <a:xfrm>
+                      <a:off x="0" y="0"/>
+                      <a:ext cx="6770370" cy="4861560"/>
+                    </a:xfrm>
+                    <a:prstGeom prst="rect">
+                      <a:avLst/>
+                    </a:prstGeom>
+                    <a:noFill/>
+                    <a:ln w="9525">
+                      <a:noFill/>
+                    </a:ln>
+                  </pic:spPr>
+                </pic:pic>
+              </a:graphicData>
+            </a:graphic>
+          </wp:inline>
+        </w:drawing>
+      </w:r>
+    </w:p>
+    <w:p>
+      <w:pPr>
+        <w:rPr>
+          <w:rFonts w:ascii="宋体" w:hAnsi="宋体" w:eastAsia="宋体" w:cs="宋体"/>
+          <w:sz w:val="24"/>
+          <w:szCs w:val="24"/>
+        </w:rPr>
+      </w:pPr>
+      <w:r>
+        <w:rPr>
+          <w:rFonts w:ascii="宋体" w:hAnsi="宋体" w:eastAsia="宋体" w:cs="宋体"/>
+          <w:sz w:val="24"/>
+          <w:szCs w:val="24"/>
+        </w:rPr>
+        <w:drawing>
+          <wp:inline distT="0" distB="0" distL="114300" distR="114300">
+            <wp:extent cx="6779260" cy="4867910"/>
+            <wp:effectExtent l="0" t="0" r="2540" b="8890"/>
+            <wp:docPr id="62" name="图片 7" descr="IMG_256"/>
+            <wp:cNvGraphicFramePr>
+              <a:graphicFrameLocks xmlns:a="http://schemas.openxmlformats.org/drawingml/2006/main" noChangeAspect="1"/>
+            </wp:cNvGraphicFramePr>
+            <a:graphic xmlns:a="http://schemas.openxmlformats.org/drawingml/2006/main">
+              <a:graphicData uri="http://schemas.openxmlformats.org/drawingml/2006/picture">
+                <pic:pic xmlns:pic="http://schemas.openxmlformats.org/drawingml/2006/picture">
+                  <pic:nvPicPr>
+                    <pic:cNvPr id="62" name="图片 7" descr="IMG_256"/>
+                    <pic:cNvPicPr>
+                      <a:picLocks noChangeAspect="1"/>
+                    </pic:cNvPicPr>
+                  </pic:nvPicPr>
+                  <pic:blipFill>
+                    <a:blip r:embed="rId65"/>
+                    <a:stretch>
+                      <a:fillRect/>
+                    </a:stretch>
+                  </pic:blipFill>
+                  <pic:spPr>
+                    <a:xfrm>
+                      <a:off x="0" y="0"/>
+                      <a:ext cx="6779260" cy="4867910"/>
+                    </a:xfrm>
+                    <a:prstGeom prst="rect">
+                      <a:avLst/>
+                    </a:prstGeom>
+                    <a:noFill/>
+                    <a:ln w="9525">
+                      <a:noFill/>
+                    </a:ln>
+                  </pic:spPr>
+                </pic:pic>
+              </a:graphicData>
+            </a:graphic>
+          </wp:inline>
+        </w:drawing>
+      </w:r>
+    </w:p>
+    <w:p>
+      <w:pPr>
+        <w:rPr>
+          <w:rFonts w:ascii="宋体" w:hAnsi="宋体" w:eastAsia="宋体" w:cs="宋体"/>
+          <w:sz w:val="24"/>
+          <w:szCs w:val="24"/>
+        </w:rPr>
+      </w:pPr>
+      <w:r>
+        <w:rPr>
+          <w:rFonts w:ascii="宋体" w:hAnsi="宋体" w:eastAsia="宋体" w:cs="宋体"/>
+          <w:sz w:val="24"/>
+          <w:szCs w:val="24"/>
+        </w:rPr>
+        <w:drawing>
+          <wp:inline distT="0" distB="0" distL="114300" distR="114300">
+            <wp:extent cx="6371590" cy="4574540"/>
+            <wp:effectExtent l="0" t="0" r="10160" b="16510"/>
+            <wp:docPr id="63" name="图片 8" descr="IMG_256"/>
+            <wp:cNvGraphicFramePr>
+              <a:graphicFrameLocks xmlns:a="http://schemas.openxmlformats.org/drawingml/2006/main" noChangeAspect="1"/>
+            </wp:cNvGraphicFramePr>
+            <a:graphic xmlns:a="http://schemas.openxmlformats.org/drawingml/2006/main">
+              <a:graphicData uri="http://schemas.openxmlformats.org/drawingml/2006/picture">
+                <pic:pic xmlns:pic="http://schemas.openxmlformats.org/drawingml/2006/picture">
+                  <pic:nvPicPr>
+                    <pic:cNvPr id="63" name="图片 8" descr="IMG_256"/>
+                    <pic:cNvPicPr>
+                      <a:picLocks noChangeAspect="1"/>
+                    </pic:cNvPicPr>
+                  </pic:nvPicPr>
+                  <pic:blipFill>
+                    <a:blip r:embed="rId66"/>
+                    <a:stretch>
+                      <a:fillRect/>
+                    </a:stretch>
+                  </pic:blipFill>
+                  <pic:spPr>
+                    <a:xfrm>
+                      <a:off x="0" y="0"/>
+                      <a:ext cx="6371590" cy="4574540"/>
+                    </a:xfrm>
+                    <a:prstGeom prst="rect">
+                      <a:avLst/>
+                    </a:prstGeom>
+                    <a:noFill/>
+                    <a:ln w="9525">
+                      <a:noFill/>
+                    </a:ln>
+                  </pic:spPr>
+                </pic:pic>
+              </a:graphicData>
+            </a:graphic>
+          </wp:inline>
+        </w:drawing>
+      </w:r>
+    </w:p>
+    <w:p>
+      <w:pPr>
+        <w:rPr>
+          <w:rFonts w:ascii="宋体" w:hAnsi="宋体" w:eastAsia="宋体" w:cs="宋体"/>
+          <w:sz w:val="24"/>
+          <w:szCs w:val="24"/>
+        </w:rPr>
+      </w:pPr>
+      <w:r>
+        <w:rPr>
+          <w:rFonts w:ascii="宋体" w:hAnsi="宋体" w:eastAsia="宋体" w:cs="宋体"/>
+          <w:sz w:val="24"/>
+          <w:szCs w:val="24"/>
+        </w:rPr>
+        <w:drawing>
+          <wp:inline distT="0" distB="0" distL="114300" distR="114300">
+            <wp:extent cx="6582410" cy="4726940"/>
+            <wp:effectExtent l="0" t="0" r="8890" b="16510"/>
+            <wp:docPr id="64" name="图片 9" descr="IMG_256"/>
+            <wp:cNvGraphicFramePr>
+              <a:graphicFrameLocks xmlns:a="http://schemas.openxmlformats.org/drawingml/2006/main" noChangeAspect="1"/>
+            </wp:cNvGraphicFramePr>
+            <a:graphic xmlns:a="http://schemas.openxmlformats.org/drawingml/2006/main">
+              <a:graphicData uri="http://schemas.openxmlformats.org/drawingml/2006/picture">
+                <pic:pic xmlns:pic="http://schemas.openxmlformats.org/drawingml/2006/picture">
+                  <pic:nvPicPr>
+                    <pic:cNvPr id="64" name="图片 9" descr="IMG_256"/>
+                    <pic:cNvPicPr>
+                      <a:picLocks noChangeAspect="1"/>
+                    </pic:cNvPicPr>
+                  </pic:nvPicPr>
+                  <pic:blipFill>
+                    <a:blip r:embed="rId67"/>
+                    <a:stretch>
+                      <a:fillRect/>
+                    </a:stretch>
+                  </pic:blipFill>
+                  <pic:spPr>
+                    <a:xfrm>
+                      <a:off x="0" y="0"/>
+                      <a:ext cx="6582410" cy="4726940"/>
+                    </a:xfrm>
+                    <a:prstGeom prst="rect">
+                      <a:avLst/>
+                    </a:prstGeom>
+                    <a:noFill/>
+                    <a:ln w="9525">
+                      <a:noFill/>
+                    </a:ln>
+                  </pic:spPr>
+                </pic:pic>
+              </a:graphicData>
+            </a:graphic>
+          </wp:inline>
+        </w:drawing>
+      </w:r>
+    </w:p>
+    <w:p>
+      <w:pPr>
+        <w:rPr>
+          <w:rFonts w:ascii="宋体" w:hAnsi="宋体" w:eastAsia="宋体" w:cs="宋体"/>
+          <w:sz w:val="24"/>
+          <w:szCs w:val="24"/>
+        </w:rPr>
+      </w:pPr>
+      <w:r>
+        <w:rPr>
+          <w:rFonts w:ascii="宋体" w:hAnsi="宋体" w:eastAsia="宋体" w:cs="宋体"/>
+          <w:sz w:val="24"/>
+          <w:szCs w:val="24"/>
+        </w:rPr>
+        <w:drawing>
+          <wp:inline distT="0" distB="0" distL="114300" distR="114300">
+            <wp:extent cx="6964045" cy="5000625"/>
+            <wp:effectExtent l="0" t="0" r="8255" b="9525"/>
+            <wp:docPr id="65" name="图片 10" descr="IMG_256"/>
+            <wp:cNvGraphicFramePr>
+              <a:graphicFrameLocks xmlns:a="http://schemas.openxmlformats.org/drawingml/2006/main" noChangeAspect="1"/>
+            </wp:cNvGraphicFramePr>
+            <a:graphic xmlns:a="http://schemas.openxmlformats.org/drawingml/2006/main">
+              <a:graphicData uri="http://schemas.openxmlformats.org/drawingml/2006/picture">
+                <pic:pic xmlns:pic="http://schemas.openxmlformats.org/drawingml/2006/picture">
+                  <pic:nvPicPr>
+                    <pic:cNvPr id="65" name="图片 10" descr="IMG_256"/>
+                    <pic:cNvPicPr>
+                      <a:picLocks noChangeAspect="1"/>
+                    </pic:cNvPicPr>
+                  </pic:nvPicPr>
+                  <pic:blipFill>
+                    <a:blip r:embed="rId68"/>
+                    <a:stretch>
+                      <a:fillRect/>
+                    </a:stretch>
+                  </pic:blipFill>
+                  <pic:spPr>
+                    <a:xfrm>
+                      <a:off x="0" y="0"/>
+                      <a:ext cx="6964045" cy="5000625"/>
+                    </a:xfrm>
+                    <a:prstGeom prst="rect">
+                      <a:avLst/>
+                    </a:prstGeom>
+                    <a:noFill/>
+                    <a:ln w="9525">
+                      <a:noFill/>
+                    </a:ln>
+                  </pic:spPr>
+                </pic:pic>
+              </a:graphicData>
+            </a:graphic>
+          </wp:inline>
+        </w:drawing>
+      </w:r>
+    </w:p>
+    <w:p>
+      <w:pPr>
+        <w:rPr>
+          <w:rFonts w:ascii="宋体" w:hAnsi="宋体" w:eastAsia="宋体" w:cs="宋体"/>
+          <w:sz w:val="24"/>
+          <w:szCs w:val="24"/>
+        </w:rPr>
+      </w:pPr>
+      <w:r>
+        <w:rPr>
+          <w:rFonts w:ascii="宋体" w:hAnsi="宋体" w:eastAsia="宋体" w:cs="宋体"/>
+          <w:sz w:val="24"/>
+          <w:szCs w:val="24"/>
+        </w:rPr>
+        <w:drawing>
+          <wp:inline distT="0" distB="0" distL="114300" distR="114300">
+            <wp:extent cx="4695825" cy="5524500"/>
+            <wp:effectExtent l="0" t="0" r="9525" b="0"/>
+            <wp:docPr id="66" name="图片 11" descr="IMG_256"/>
+            <wp:cNvGraphicFramePr>
+              <a:graphicFrameLocks xmlns:a="http://schemas.openxmlformats.org/drawingml/2006/main" noChangeAspect="1"/>
+            </wp:cNvGraphicFramePr>
+            <a:graphic xmlns:a="http://schemas.openxmlformats.org/drawingml/2006/main">
+              <a:graphicData uri="http://schemas.openxmlformats.org/drawingml/2006/picture">
+                <pic:pic xmlns:pic="http://schemas.openxmlformats.org/drawingml/2006/picture">
+                  <pic:nvPicPr>
+                    <pic:cNvPr id="66" name="图片 11" descr="IMG_256"/>
+                    <pic:cNvPicPr>
+                      <a:picLocks noChangeAspect="1"/>
+                    </pic:cNvPicPr>
+                  </pic:nvPicPr>
+                  <pic:blipFill>
+                    <a:blip r:embed="rId69"/>
+                    <a:stretch>
+                      <a:fillRect/>
+                    </a:stretch>
+                  </pic:blipFill>
+                  <pic:spPr>
+                    <a:xfrm>
+                      <a:off x="0" y="0"/>
+                      <a:ext cx="4695825" cy="5524500"/>
+                    </a:xfrm>
+                    <a:prstGeom prst="rect">
+                      <a:avLst/>
+                    </a:prstGeom>
+                    <a:noFill/>
+                    <a:ln w="9525">
+                      <a:noFill/>
+                    </a:ln>
+                  </pic:spPr>
+                </pic:pic>
+              </a:graphicData>
+            </a:graphic>
+          </wp:inline>
+        </w:drawing>
+      </w:r>
+    </w:p>
+    <w:p>
+      <w:pPr>
+        <w:rPr>
+          <w:rFonts w:ascii="宋体" w:hAnsi="宋体" w:eastAsia="宋体" w:cs="宋体"/>
+          <w:sz w:val="24"/>
+          <w:szCs w:val="24"/>
+        </w:rPr>
+      </w:pPr>
+      <w:r>
+        <w:rPr>
+          <w:rFonts w:ascii="宋体" w:hAnsi="宋体" w:eastAsia="宋体" w:cs="宋体"/>
+          <w:sz w:val="24"/>
+          <w:szCs w:val="24"/>
+        </w:rPr>
+        <w:drawing>
+          <wp:inline distT="0" distB="0" distL="114300" distR="114300">
+            <wp:extent cx="3743325" cy="6181725"/>
+            <wp:effectExtent l="0" t="0" r="9525" b="9525"/>
+            <wp:docPr id="67" name="图片 12" descr="IMG_256"/>
+            <wp:cNvGraphicFramePr>
+              <a:graphicFrameLocks xmlns:a="http://schemas.openxmlformats.org/drawingml/2006/main" noChangeAspect="1"/>
+            </wp:cNvGraphicFramePr>
+            <a:graphic xmlns:a="http://schemas.openxmlformats.org/drawingml/2006/main">
+              <a:graphicData uri="http://schemas.openxmlformats.org/drawingml/2006/picture">
+                <pic:pic xmlns:pic="http://schemas.openxmlformats.org/drawingml/2006/picture">
+                  <pic:nvPicPr>
+                    <pic:cNvPr id="67" name="图片 12" descr="IMG_256"/>
+                    <pic:cNvPicPr>
+                      <a:picLocks noChangeAspect="1"/>
+                    </pic:cNvPicPr>
+                  </pic:nvPicPr>
+                  <pic:blipFill>
+                    <a:blip r:embed="rId70"/>
+                    <a:stretch>
+                      <a:fillRect/>
+                    </a:stretch>
+                  </pic:blipFill>
+                  <pic:spPr>
+                    <a:xfrm>
+                      <a:off x="0" y="0"/>
+                      <a:ext cx="3743325" cy="6181725"/>
+                    </a:xfrm>
+                    <a:prstGeom prst="rect">
+                      <a:avLst/>
+                    </a:prstGeom>
+                    <a:noFill/>
+                    <a:ln w="9525">
+                      <a:noFill/>
+                    </a:ln>
+                  </pic:spPr>
+                </pic:pic>
+              </a:graphicData>
+            </a:graphic>
+          </wp:inline>
+        </w:drawing>
+      </w:r>
+    </w:p>
+    <w:p>
+      <w:pPr>
+        <w:rPr>
+          <w:rFonts w:ascii="宋体" w:hAnsi="宋体" w:eastAsia="宋体" w:cs="宋体"/>
+          <w:sz w:val="24"/>
+          <w:szCs w:val="24"/>
+        </w:rPr>
+      </w:pPr>
+      <w:r>
+        <w:rPr>
+          <w:rFonts w:ascii="宋体" w:hAnsi="宋体" w:eastAsia="宋体" w:cs="宋体"/>
+          <w:sz w:val="24"/>
+          <w:szCs w:val="24"/>
+        </w:rPr>
+        <w:drawing>
+          <wp:inline distT="0" distB="0" distL="114300" distR="114300">
+            <wp:extent cx="6603365" cy="3545840"/>
+            <wp:effectExtent l="0" t="0" r="6985" b="16510"/>
+            <wp:docPr id="68" name="图片 13" descr="IMG_256"/>
+            <wp:cNvGraphicFramePr>
+              <a:graphicFrameLocks xmlns:a="http://schemas.openxmlformats.org/drawingml/2006/main" noChangeAspect="1"/>
+            </wp:cNvGraphicFramePr>
+            <a:graphic xmlns:a="http://schemas.openxmlformats.org/drawingml/2006/main">
+              <a:graphicData uri="http://schemas.openxmlformats.org/drawingml/2006/picture">
+                <pic:pic xmlns:pic="http://schemas.openxmlformats.org/drawingml/2006/picture">
+                  <pic:nvPicPr>
+                    <pic:cNvPr id="68" name="图片 13" descr="IMG_256"/>
+                    <pic:cNvPicPr>
+                      <a:picLocks noChangeAspect="1"/>
+                    </pic:cNvPicPr>
+                  </pic:nvPicPr>
+                  <pic:blipFill>
+                    <a:blip r:embed="rId71"/>
+                    <a:stretch>
+                      <a:fillRect/>
+                    </a:stretch>
+                  </pic:blipFill>
+                  <pic:spPr>
+                    <a:xfrm>
+                      <a:off x="0" y="0"/>
+                      <a:ext cx="6603365" cy="3545840"/>
+                    </a:xfrm>
+                    <a:prstGeom prst="rect">
+                      <a:avLst/>
+                    </a:prstGeom>
+                    <a:noFill/>
+                    <a:ln w="9525">
+                      <a:noFill/>
+                    </a:ln>
+                  </pic:spPr>
+                </pic:pic>
+              </a:graphicData>
+            </a:graphic>
+          </wp:inline>
+        </w:drawing>
+      </w:r>
+    </w:p>
+    <w:p>
+      <w:pPr>
+        <w:rPr>
+          <w:rFonts w:ascii="宋体" w:hAnsi="宋体" w:eastAsia="宋体" w:cs="宋体"/>
+          <w:sz w:val="24"/>
+          <w:szCs w:val="24"/>
+        </w:rPr>
+      </w:pPr>
+      <w:r>
+        <w:rPr>
+          <w:rFonts w:ascii="宋体" w:hAnsi="宋体" w:eastAsia="宋体" w:cs="宋体"/>
+          <w:sz w:val="24"/>
+          <w:szCs w:val="24"/>
+        </w:rPr>
+        <w:drawing>
+          <wp:inline distT="0" distB="0" distL="114300" distR="114300">
+            <wp:extent cx="4143375" cy="5381625"/>
+            <wp:effectExtent l="0" t="0" r="9525" b="9525"/>
+            <wp:docPr id="69" name="图片 14" descr="IMG_256"/>
+            <wp:cNvGraphicFramePr>
+              <a:graphicFrameLocks xmlns:a="http://schemas.openxmlformats.org/drawingml/2006/main" noChangeAspect="1"/>
+            </wp:cNvGraphicFramePr>
+            <a:graphic xmlns:a="http://schemas.openxmlformats.org/drawingml/2006/main">
+              <a:graphicData uri="http://schemas.openxmlformats.org/drawingml/2006/picture">
+                <pic:pic xmlns:pic="http://schemas.openxmlformats.org/drawingml/2006/picture">
+                  <pic:nvPicPr>
+                    <pic:cNvPr id="69" name="图片 14" descr="IMG_256"/>
+                    <pic:cNvPicPr>
+                      <a:picLocks noChangeAspect="1"/>
+                    </pic:cNvPicPr>
+                  </pic:nvPicPr>
+                  <pic:blipFill>
+                    <a:blip r:embed="rId72"/>
+                    <a:stretch>
+                      <a:fillRect/>
+                    </a:stretch>
+                  </pic:blipFill>
+                  <pic:spPr>
+                    <a:xfrm>
+                      <a:off x="0" y="0"/>
+                      <a:ext cx="4143375" cy="5381625"/>
+                    </a:xfrm>
+                    <a:prstGeom prst="rect">
+                      <a:avLst/>
+                    </a:prstGeom>
+                    <a:noFill/>
+                    <a:ln w="9525">
+                      <a:noFill/>
+                    </a:ln>
+                  </pic:spPr>
+                </pic:pic>
+              </a:graphicData>
+            </a:graphic>
+          </wp:inline>
+        </w:drawing>
+      </w:r>
+    </w:p>
+    <w:p>
+      <w:pPr>
+        <w:rPr>
+          <w:rFonts w:ascii="宋体" w:hAnsi="宋体" w:eastAsia="宋体" w:cs="宋体"/>
+          <w:sz w:val="24"/>
+          <w:szCs w:val="24"/>
+        </w:rPr>
+      </w:pPr>
+      <w:r>
+        <w:rPr>
+          <w:rFonts w:ascii="宋体" w:hAnsi="宋体" w:eastAsia="宋体" w:cs="宋体"/>
+          <w:sz w:val="24"/>
+          <w:szCs w:val="24"/>
+        </w:rPr>
+        <w:drawing>
+          <wp:inline distT="0" distB="0" distL="114300" distR="114300">
+            <wp:extent cx="4143375" cy="5381625"/>
+            <wp:effectExtent l="0" t="0" r="9525" b="9525"/>
+            <wp:docPr id="70" name="图片 15" descr="IMG_256"/>
+            <wp:cNvGraphicFramePr>
+              <a:graphicFrameLocks xmlns:a="http://schemas.openxmlformats.org/drawingml/2006/main" noChangeAspect="1"/>
+            </wp:cNvGraphicFramePr>
+            <a:graphic xmlns:a="http://schemas.openxmlformats.org/drawingml/2006/main">
+              <a:graphicData uri="http://schemas.openxmlformats.org/drawingml/2006/picture">
+                <pic:pic xmlns:pic="http://schemas.openxmlformats.org/drawingml/2006/picture">
+                  <pic:nvPicPr>
+                    <pic:cNvPr id="70" name="图片 15" descr="IMG_256"/>
+                    <pic:cNvPicPr>
+                      <a:picLocks noChangeAspect="1"/>
+                    </pic:cNvPicPr>
+                  </pic:nvPicPr>
+                  <pic:blipFill>
+                    <a:blip r:embed="rId73"/>
+                    <a:stretch>
+                      <a:fillRect/>
+                    </a:stretch>
+                  </pic:blipFill>
+                  <pic:spPr>
+                    <a:xfrm>
+                      <a:off x="0" y="0"/>
+                      <a:ext cx="4143375" cy="5381625"/>
+                    </a:xfrm>
+                    <a:prstGeom prst="rect">
+                      <a:avLst/>
+                    </a:prstGeom>
+                    <a:noFill/>
+                    <a:ln w="9525">
+                      <a:noFill/>
+                    </a:ln>
+                  </pic:spPr>
+                </pic:pic>
+              </a:graphicData>
+            </a:graphic>
+          </wp:inline>
+        </w:drawing>
+      </w:r>
+    </w:p>
+    <w:p>
+      <w:pPr>
+        <w:rPr>
+          <w:rFonts w:ascii="宋体" w:hAnsi="宋体" w:eastAsia="宋体" w:cs="宋体"/>
+          <w:sz w:val="24"/>
+          <w:szCs w:val="24"/>
+        </w:rPr>
+      </w:pPr>
+      <w:r>
+        <w:rPr>
+          <w:rFonts w:ascii="宋体" w:hAnsi="宋体" w:eastAsia="宋体" w:cs="宋体"/>
+          <w:sz w:val="24"/>
+          <w:szCs w:val="24"/>
+        </w:rPr>
+        <w:drawing>
+          <wp:inline distT="0" distB="0" distL="114300" distR="114300">
+            <wp:extent cx="4143375" cy="5381625"/>
+            <wp:effectExtent l="0" t="0" r="9525" b="9525"/>
+            <wp:docPr id="71" name="图片 16" descr="IMG_256"/>
+            <wp:cNvGraphicFramePr>
+              <a:graphicFrameLocks xmlns:a="http://schemas.openxmlformats.org/drawingml/2006/main" noChangeAspect="1"/>
+            </wp:cNvGraphicFramePr>
+            <a:graphic xmlns:a="http://schemas.openxmlformats.org/drawingml/2006/main">
+              <a:graphicData uri="http://schemas.openxmlformats.org/drawingml/2006/picture">
+                <pic:pic xmlns:pic="http://schemas.openxmlformats.org/drawingml/2006/picture">
+                  <pic:nvPicPr>
+                    <pic:cNvPr id="71" name="图片 16" descr="IMG_256"/>
+                    <pic:cNvPicPr>
+                      <a:picLocks noChangeAspect="1"/>
+                    </pic:cNvPicPr>
+                  </pic:nvPicPr>
+                  <pic:blipFill>
+                    <a:blip r:embed="rId74"/>
+                    <a:stretch>
+                      <a:fillRect/>
+                    </a:stretch>
+                  </pic:blipFill>
+                  <pic:spPr>
+                    <a:xfrm>
+                      <a:off x="0" y="0"/>
+                      <a:ext cx="4143375" cy="5381625"/>
+                    </a:xfrm>
+                    <a:prstGeom prst="rect">
+                      <a:avLst/>
+                    </a:prstGeom>
+                    <a:noFill/>
+                    <a:ln w="9525">
+                      <a:noFill/>
+                    </a:ln>
+                  </pic:spPr>
+                </pic:pic>
+              </a:graphicData>
+            </a:graphic>
+          </wp:inline>
+        </w:drawing>
+      </w:r>
+    </w:p>
+    <w:p>
+      <w:pPr>
+        <w:rPr>
+          <w:rFonts w:ascii="宋体" w:hAnsi="宋体" w:eastAsia="宋体" w:cs="宋体"/>
+          <w:sz w:val="24"/>
+          <w:szCs w:val="24"/>
+        </w:rPr>
+      </w:pPr>
+      <w:r>
+        <w:rPr>
+          <w:rFonts w:ascii="宋体" w:hAnsi="宋体" w:eastAsia="宋体" w:cs="宋体"/>
+          <w:sz w:val="24"/>
+          <w:szCs w:val="24"/>
+        </w:rPr>
+        <w:drawing>
+          <wp:inline distT="0" distB="0" distL="114300" distR="114300">
+            <wp:extent cx="5057775" cy="3943350"/>
+            <wp:effectExtent l="0" t="0" r="9525" b="0"/>
+            <wp:docPr id="72" name="图片 17" descr="IMG_256"/>
+            <wp:cNvGraphicFramePr>
+              <a:graphicFrameLocks xmlns:a="http://schemas.openxmlformats.org/drawingml/2006/main" noChangeAspect="1"/>
+            </wp:cNvGraphicFramePr>
+            <a:graphic xmlns:a="http://schemas.openxmlformats.org/drawingml/2006/main">
+              <a:graphicData uri="http://schemas.openxmlformats.org/drawingml/2006/picture">
+                <pic:pic xmlns:pic="http://schemas.openxmlformats.org/drawingml/2006/picture">
+                  <pic:nvPicPr>
+                    <pic:cNvPr id="72" name="图片 17" descr="IMG_256"/>
+                    <pic:cNvPicPr>
+                      <a:picLocks noChangeAspect="1"/>
+                    </pic:cNvPicPr>
+                  </pic:nvPicPr>
+                  <pic:blipFill>
+                    <a:blip r:embed="rId75"/>
+                    <a:stretch>
+                      <a:fillRect/>
+                    </a:stretch>
+                  </pic:blipFill>
+                  <pic:spPr>
+                    <a:xfrm>
+                      <a:off x="0" y="0"/>
+                      <a:ext cx="5057775" cy="3943350"/>
+                    </a:xfrm>
+                    <a:prstGeom prst="rect">
+                      <a:avLst/>
+                    </a:prstGeom>
+                    <a:noFill/>
+                    <a:ln w="9525">
+                      <a:noFill/>
+                    </a:ln>
+                  </pic:spPr>
+                </pic:pic>
+              </a:graphicData>
+            </a:graphic>
+          </wp:inline>
+        </w:drawing>
+      </w:r>
+    </w:p>
+    <w:p>
+      <w:pPr>
+        <w:rPr>
+          <w:rFonts w:ascii="宋体" w:hAnsi="宋体" w:eastAsia="宋体" w:cs="宋体"/>
+          <w:sz w:val="24"/>
+          <w:szCs w:val="24"/>
+        </w:rPr>
+      </w:pPr>
+      <w:r>
+        <w:rPr>
+          <w:rFonts w:ascii="宋体" w:hAnsi="宋体" w:eastAsia="宋体" w:cs="宋体"/>
+          <w:sz w:val="24"/>
+          <w:szCs w:val="24"/>
+        </w:rPr>
+        <w:drawing>
+          <wp:inline distT="0" distB="0" distL="114300" distR="114300">
+            <wp:extent cx="6800850" cy="5133975"/>
+            <wp:effectExtent l="0" t="0" r="0" b="9525"/>
+            <wp:docPr id="73" name="图片 18" descr="IMG_256"/>
+            <wp:cNvGraphicFramePr>
+              <a:graphicFrameLocks xmlns:a="http://schemas.openxmlformats.org/drawingml/2006/main" noChangeAspect="1"/>
+            </wp:cNvGraphicFramePr>
+            <a:graphic xmlns:a="http://schemas.openxmlformats.org/drawingml/2006/main">
+              <a:graphicData uri="http://schemas.openxmlformats.org/drawingml/2006/picture">
+                <pic:pic xmlns:pic="http://schemas.openxmlformats.org/drawingml/2006/picture">
+                  <pic:nvPicPr>
+                    <pic:cNvPr id="73" name="图片 18" descr="IMG_256"/>
+                    <pic:cNvPicPr>
+                      <a:picLocks noChangeAspect="1"/>
+                    </pic:cNvPicPr>
+                  </pic:nvPicPr>
+                  <pic:blipFill>
+                    <a:blip r:embed="rId76"/>
+                    <a:stretch>
+                      <a:fillRect/>
+                    </a:stretch>
+                  </pic:blipFill>
+                  <pic:spPr>
+                    <a:xfrm>
+                      <a:off x="0" y="0"/>
+                      <a:ext cx="6800850" cy="5133975"/>
+                    </a:xfrm>
+                    <a:prstGeom prst="rect">
+                      <a:avLst/>
+                    </a:prstGeom>
+                    <a:noFill/>
+                    <a:ln w="9525">
+                      <a:noFill/>
+                    </a:ln>
+                  </pic:spPr>
+                </pic:pic>
+              </a:graphicData>
+            </a:graphic>
+          </wp:inline>
+        </w:drawing>
+      </w:r>
+    </w:p>
+    <w:p>
+      <w:pPr>
+        <w:rPr>
+          <w:rFonts w:ascii="宋体" w:hAnsi="宋体" w:eastAsia="宋体" w:cs="宋体"/>
+          <w:sz w:val="24"/>
+          <w:szCs w:val="24"/>
+        </w:rPr>
+      </w:pPr>
+      <w:r>
+        <w:rPr>
+          <w:rFonts w:ascii="宋体" w:hAnsi="宋体" w:eastAsia="宋体" w:cs="宋体"/>
+          <w:sz w:val="24"/>
+          <w:szCs w:val="24"/>
+        </w:rPr>
+        <w:drawing>
+          <wp:inline distT="0" distB="0" distL="114300" distR="114300">
+            <wp:extent cx="6800850" cy="5133975"/>
+            <wp:effectExtent l="0" t="0" r="0" b="9525"/>
+            <wp:docPr id="74" name="图片 19" descr="IMG_256"/>
+            <wp:cNvGraphicFramePr>
+              <a:graphicFrameLocks xmlns:a="http://schemas.openxmlformats.org/drawingml/2006/main" noChangeAspect="1"/>
+            </wp:cNvGraphicFramePr>
+            <a:graphic xmlns:a="http://schemas.openxmlformats.org/drawingml/2006/main">
+              <a:graphicData uri="http://schemas.openxmlformats.org/drawingml/2006/picture">
+                <pic:pic xmlns:pic="http://schemas.openxmlformats.org/drawingml/2006/picture">
+                  <pic:nvPicPr>
+                    <pic:cNvPr id="74" name="图片 19" descr="IMG_256"/>
+                    <pic:cNvPicPr>
+                      <a:picLocks noChangeAspect="1"/>
+                    </pic:cNvPicPr>
+                  </pic:nvPicPr>
+                  <pic:blipFill>
+                    <a:blip r:embed="rId77"/>
+                    <a:stretch>
+                      <a:fillRect/>
+                    </a:stretch>
+                  </pic:blipFill>
+                  <pic:spPr>
+                    <a:xfrm>
+                      <a:off x="0" y="0"/>
+                      <a:ext cx="6800850" cy="5133975"/>
+                    </a:xfrm>
+                    <a:prstGeom prst="rect">
+                      <a:avLst/>
+                    </a:prstGeom>
+                    <a:noFill/>
+                    <a:ln w="9525">
+                      <a:noFill/>
+                    </a:ln>
+                  </pic:spPr>
+                </pic:pic>
+              </a:graphicData>
+            </a:graphic>
+          </wp:inline>
+        </w:drawing>
+      </w:r>
+    </w:p>
+    <w:p>
+      <w:pPr>
+        <w:rPr>
+          <w:rFonts w:ascii="宋体" w:hAnsi="宋体" w:eastAsia="宋体" w:cs="宋体"/>
+          <w:sz w:val="24"/>
+          <w:szCs w:val="24"/>
+        </w:rPr>
+      </w:pPr>
+      <w:r>
+        <w:rPr>
+          <w:rFonts w:ascii="宋体" w:hAnsi="宋体" w:eastAsia="宋体" w:cs="宋体"/>
+          <w:sz w:val="24"/>
+          <w:szCs w:val="24"/>
+        </w:rPr>
+        <w:drawing>
+          <wp:inline distT="0" distB="0" distL="114300" distR="114300">
+            <wp:extent cx="6800850" cy="5133975"/>
+            <wp:effectExtent l="0" t="0" r="0" b="9525"/>
+            <wp:docPr id="75" name="图片 20" descr="IMG_256"/>
+            <wp:cNvGraphicFramePr>
+              <a:graphicFrameLocks xmlns:a="http://schemas.openxmlformats.org/drawingml/2006/main" noChangeAspect="1"/>
+            </wp:cNvGraphicFramePr>
+            <a:graphic xmlns:a="http://schemas.openxmlformats.org/drawingml/2006/main">
+              <a:graphicData uri="http://schemas.openxmlformats.org/drawingml/2006/picture">
+                <pic:pic xmlns:pic="http://schemas.openxmlformats.org/drawingml/2006/picture">
+                  <pic:nvPicPr>
+                    <pic:cNvPr id="75" name="图片 20" descr="IMG_256"/>
+                    <pic:cNvPicPr>
+                      <a:picLocks noChangeAspect="1"/>
+                    </pic:cNvPicPr>
+                  </pic:nvPicPr>
+                  <pic:blipFill>
+                    <a:blip r:embed="rId78"/>
+                    <a:stretch>
+                      <a:fillRect/>
+                    </a:stretch>
+                  </pic:blipFill>
+                  <pic:spPr>
+                    <a:xfrm>
+                      <a:off x="0" y="0"/>
+                      <a:ext cx="6800850" cy="5133975"/>
+                    </a:xfrm>
+                    <a:prstGeom prst="rect">
+                      <a:avLst/>
+                    </a:prstGeom>
+                    <a:noFill/>
+                    <a:ln w="9525">
+                      <a:noFill/>
+                    </a:ln>
+                  </pic:spPr>
+                </pic:pic>
+              </a:graphicData>
+            </a:graphic>
+          </wp:inline>
+        </w:drawing>
+      </w:r>
+    </w:p>
+    <w:p>
+      <w:pPr>
+        <w:rPr>
+          <w:rFonts w:ascii="宋体" w:hAnsi="宋体" w:eastAsia="宋体" w:cs="宋体"/>
+          <w:sz w:val="24"/>
+          <w:szCs w:val="24"/>
+        </w:rPr>
+      </w:pPr>
+      <w:r>
+        <w:rPr>
+          <w:rFonts w:ascii="宋体" w:hAnsi="宋体" w:eastAsia="宋体" w:cs="宋体"/>
+          <w:sz w:val="24"/>
+          <w:szCs w:val="24"/>
+        </w:rPr>
+        <w:drawing>
+          <wp:inline distT="0" distB="0" distL="114300" distR="114300">
+            <wp:extent cx="6800850" cy="5133975"/>
+            <wp:effectExtent l="0" t="0" r="0" b="9525"/>
+            <wp:docPr id="76" name="图片 21" descr="IMG_256"/>
+            <wp:cNvGraphicFramePr>
+              <a:graphicFrameLocks xmlns:a="http://schemas.openxmlformats.org/drawingml/2006/main" noChangeAspect="1"/>
+            </wp:cNvGraphicFramePr>
+            <a:graphic xmlns:a="http://schemas.openxmlformats.org/drawingml/2006/main">
+              <a:graphicData uri="http://schemas.openxmlformats.org/drawingml/2006/picture">
+                <pic:pic xmlns:pic="http://schemas.openxmlformats.org/drawingml/2006/picture">
+                  <pic:nvPicPr>
+                    <pic:cNvPr id="76" name="图片 21" descr="IMG_256"/>
+                    <pic:cNvPicPr>
+                      <a:picLocks noChangeAspect="1"/>
+                    </pic:cNvPicPr>
+                  </pic:nvPicPr>
+                  <pic:blipFill>
+                    <a:blip r:embed="rId79"/>
+                    <a:stretch>
+                      <a:fillRect/>
+                    </a:stretch>
+                  </pic:blipFill>
+                  <pic:spPr>
+                    <a:xfrm>
+                      <a:off x="0" y="0"/>
+                      <a:ext cx="6800850" cy="5133975"/>
+                    </a:xfrm>
+                    <a:prstGeom prst="rect">
+                      <a:avLst/>
+                    </a:prstGeom>
+                    <a:noFill/>
+                    <a:ln w="9525">
+                      <a:noFill/>
+                    </a:ln>
+                  </pic:spPr>
+                </pic:pic>
+              </a:graphicData>
+            </a:graphic>
+          </wp:inline>
+        </w:drawing>
+      </w:r>
+    </w:p>
+    <w:p>
+      <w:pPr>
+        <w:rPr>
+          <w:rFonts w:ascii="宋体" w:hAnsi="宋体" w:eastAsia="宋体" w:cs="宋体"/>
+          <w:sz w:val="24"/>
+          <w:szCs w:val="24"/>
+        </w:rPr>
+      </w:pPr>
+      <w:r>
+        <w:rPr>
+          <w:rFonts w:ascii="宋体" w:hAnsi="宋体" w:eastAsia="宋体" w:cs="宋体"/>
+          <w:sz w:val="24"/>
+          <w:szCs w:val="24"/>
+        </w:rPr>
+        <w:drawing>
+          <wp:inline distT="0" distB="0" distL="114300" distR="114300">
+            <wp:extent cx="6800850" cy="5133975"/>
+            <wp:effectExtent l="0" t="0" r="0" b="9525"/>
+            <wp:docPr id="77" name="图片 22" descr="IMG_256"/>
+            <wp:cNvGraphicFramePr>
+              <a:graphicFrameLocks xmlns:a="http://schemas.openxmlformats.org/drawingml/2006/main" noChangeAspect="1"/>
+            </wp:cNvGraphicFramePr>
+            <a:graphic xmlns:a="http://schemas.openxmlformats.org/drawingml/2006/main">
+              <a:graphicData uri="http://schemas.openxmlformats.org/drawingml/2006/picture">
+                <pic:pic xmlns:pic="http://schemas.openxmlformats.org/drawingml/2006/picture">
+                  <pic:nvPicPr>
+                    <pic:cNvPr id="77" name="图片 22" descr="IMG_256"/>
+                    <pic:cNvPicPr>
+                      <a:picLocks noChangeAspect="1"/>
+                    </pic:cNvPicPr>
+                  </pic:nvPicPr>
+                  <pic:blipFill>
+                    <a:blip r:embed="rId80"/>
+                    <a:stretch>
+                      <a:fillRect/>
+                    </a:stretch>
+                  </pic:blipFill>
+                  <pic:spPr>
+                    <a:xfrm>
+                      <a:off x="0" y="0"/>
+                      <a:ext cx="6800850" cy="5133975"/>
+                    </a:xfrm>
+                    <a:prstGeom prst="rect">
+                      <a:avLst/>
+                    </a:prstGeom>
+                    <a:noFill/>
+                    <a:ln w="9525">
+                      <a:noFill/>
+                    </a:ln>
+                  </pic:spPr>
+                </pic:pic>
+              </a:graphicData>
+            </a:graphic>
+          </wp:inline>
+        </w:drawing>
+      </w:r>
+    </w:p>
+    <w:p>
+      <w:pPr>
+        <w:rPr>
+          <w:rFonts w:ascii="宋体" w:hAnsi="宋体" w:eastAsia="宋体" w:cs="宋体"/>
+          <w:sz w:val="24"/>
+          <w:szCs w:val="24"/>
+        </w:rPr>
+      </w:pPr>
+      <w:r>
+        <w:rPr>
+          <w:rFonts w:ascii="宋体" w:hAnsi="宋体" w:eastAsia="宋体" w:cs="宋体"/>
+          <w:sz w:val="24"/>
+          <w:szCs w:val="24"/>
+        </w:rPr>
+        <w:drawing>
+          <wp:inline distT="0" distB="0" distL="114300" distR="114300">
+            <wp:extent cx="6677660" cy="4382770"/>
+            <wp:effectExtent l="0" t="0" r="8890" b="17780"/>
+            <wp:docPr id="78" name="图片 23" descr="IMG_256"/>
+            <wp:cNvGraphicFramePr>
+              <a:graphicFrameLocks xmlns:a="http://schemas.openxmlformats.org/drawingml/2006/main" noChangeAspect="1"/>
+            </wp:cNvGraphicFramePr>
+            <a:graphic xmlns:a="http://schemas.openxmlformats.org/drawingml/2006/main">
+              <a:graphicData uri="http://schemas.openxmlformats.org/drawingml/2006/picture">
+                <pic:pic xmlns:pic="http://schemas.openxmlformats.org/drawingml/2006/picture">
+                  <pic:nvPicPr>
+                    <pic:cNvPr id="78" name="图片 23" descr="IMG_256"/>
+                    <pic:cNvPicPr>
+                      <a:picLocks noChangeAspect="1"/>
+                    </pic:cNvPicPr>
+                  </pic:nvPicPr>
+                  <pic:blipFill>
+                    <a:blip r:embed="rId81"/>
+                    <a:stretch>
+                      <a:fillRect/>
+                    </a:stretch>
+                  </pic:blipFill>
+                  <pic:spPr>
+                    <a:xfrm>
+                      <a:off x="0" y="0"/>
+                      <a:ext cx="6677660" cy="4382770"/>
+                    </a:xfrm>
+                    <a:prstGeom prst="rect">
+                      <a:avLst/>
+                    </a:prstGeom>
+                    <a:noFill/>
+                    <a:ln w="9525">
+                      <a:noFill/>
+                    </a:ln>
+                  </pic:spPr>
+                </pic:pic>
+              </a:graphicData>
+            </a:graphic>
+          </wp:inline>
+        </w:drawing>
+      </w:r>
+    </w:p>
+    <w:p>
+      <w:pPr>
+        <w:rPr>
+          <w:rFonts w:ascii="宋体" w:hAnsi="宋体" w:eastAsia="宋体" w:cs="宋体"/>
+          <w:sz w:val="24"/>
+          <w:szCs w:val="24"/>
+        </w:rPr>
+      </w:pPr>
+      <w:r>
+        <w:rPr>
+          <w:rFonts w:ascii="宋体" w:hAnsi="宋体" w:eastAsia="宋体" w:cs="宋体"/>
+          <w:sz w:val="24"/>
+          <w:szCs w:val="24"/>
+        </w:rPr>
+        <w:drawing>
+          <wp:inline distT="0" distB="0" distL="114300" distR="114300">
+            <wp:extent cx="3810000" cy="6543675"/>
+            <wp:effectExtent l="0" t="0" r="0" b="9525"/>
+            <wp:docPr id="79" name="图片 24" descr="IMG_256"/>
+            <wp:cNvGraphicFramePr>
+              <a:graphicFrameLocks xmlns:a="http://schemas.openxmlformats.org/drawingml/2006/main" noChangeAspect="1"/>
+            </wp:cNvGraphicFramePr>
+            <a:graphic xmlns:a="http://schemas.openxmlformats.org/drawingml/2006/main">
+              <a:graphicData uri="http://schemas.openxmlformats.org/drawingml/2006/picture">
+                <pic:pic xmlns:pic="http://schemas.openxmlformats.org/drawingml/2006/picture">
+                  <pic:nvPicPr>
+                    <pic:cNvPr id="79" name="图片 24" descr="IMG_256"/>
+                    <pic:cNvPicPr>
+                      <a:picLocks noChangeAspect="1"/>
+                    </pic:cNvPicPr>
+                  </pic:nvPicPr>
+                  <pic:blipFill>
+                    <a:blip r:embed="rId82"/>
+                    <a:stretch>
+                      <a:fillRect/>
+                    </a:stretch>
+                  </pic:blipFill>
+                  <pic:spPr>
+                    <a:xfrm>
+                      <a:off x="0" y="0"/>
+                      <a:ext cx="3810000" cy="6543675"/>
+                    </a:xfrm>
+                    <a:prstGeom prst="rect">
+                      <a:avLst/>
+                    </a:prstGeom>
+                    <a:noFill/>
+                    <a:ln w="9525">
+                      <a:noFill/>
+                    </a:ln>
+                  </pic:spPr>
+                </pic:pic>
+              </a:graphicData>
+            </a:graphic>
+          </wp:inline>
+        </w:drawing>
+      </w:r>
+    </w:p>
+    <w:p>
+      <w:pPr>
+        <w:rPr>
+          <w:rFonts w:ascii="宋体" w:hAnsi="宋体" w:eastAsia="宋体" w:cs="宋体"/>
+          <w:sz w:val="24"/>
+          <w:szCs w:val="24"/>
+        </w:rPr>
+      </w:pPr>
+      <w:r>
+        <w:rPr>
+          <w:rFonts w:ascii="宋体" w:hAnsi="宋体" w:eastAsia="宋体" w:cs="宋体"/>
+          <w:sz w:val="24"/>
+          <w:szCs w:val="24"/>
+        </w:rPr>
+        <w:drawing>
+          <wp:inline distT="0" distB="0" distL="114300" distR="114300">
+            <wp:extent cx="5819775" cy="3141980"/>
+            <wp:effectExtent l="0" t="0" r="9525" b="1270"/>
+            <wp:docPr id="80" name="图片 25" descr="IMG_256"/>
+            <wp:cNvGraphicFramePr>
+              <a:graphicFrameLocks xmlns:a="http://schemas.openxmlformats.org/drawingml/2006/main" noChangeAspect="1"/>
+            </wp:cNvGraphicFramePr>
+            <a:graphic xmlns:a="http://schemas.openxmlformats.org/drawingml/2006/main">
+              <a:graphicData uri="http://schemas.openxmlformats.org/drawingml/2006/picture">
+                <pic:pic xmlns:pic="http://schemas.openxmlformats.org/drawingml/2006/picture">
+                  <pic:nvPicPr>
+                    <pic:cNvPr id="80" name="图片 25" descr="IMG_256"/>
+                    <pic:cNvPicPr>
+                      <a:picLocks noChangeAspect="1"/>
+                    </pic:cNvPicPr>
+                  </pic:nvPicPr>
+                  <pic:blipFill>
+                    <a:blip r:embed="rId83"/>
+                    <a:stretch>
+                      <a:fillRect/>
+                    </a:stretch>
+                  </pic:blipFill>
+                  <pic:spPr>
+                    <a:xfrm>
+                      <a:off x="0" y="0"/>
+                      <a:ext cx="5819775" cy="3141980"/>
+                    </a:xfrm>
+                    <a:prstGeom prst="rect">
+                      <a:avLst/>
+                    </a:prstGeom>
+                    <a:noFill/>
+                    <a:ln w="9525">
+                      <a:noFill/>
+                    </a:ln>
+                  </pic:spPr>
+                </pic:pic>
+              </a:graphicData>
+            </a:graphic>
+          </wp:inline>
+        </w:drawing>
+      </w:r>
+    </w:p>
+    <w:p>
+      <w:pPr>
+        <w:rPr>
+          <w:rFonts w:ascii="宋体" w:hAnsi="宋体" w:eastAsia="宋体" w:cs="宋体"/>
+          <w:sz w:val="24"/>
+          <w:szCs w:val="24"/>
+        </w:rPr>
+      </w:pPr>
+    </w:p>
+    <w:p>
+      <w:pPr>
+        <w:rPr>
+          <w:rFonts w:ascii="宋体" w:hAnsi="宋体" w:eastAsia="宋体" w:cs="宋体"/>
+          <w:sz w:val="24"/>
+          <w:szCs w:val="24"/>
+        </w:rPr>
+      </w:pPr>
+      <w:r>
+        <w:rPr>
+          <w:rFonts w:ascii="宋体" w:hAnsi="宋体" w:eastAsia="宋体" w:cs="宋体"/>
+          <w:sz w:val="24"/>
+          <w:szCs w:val="24"/>
+        </w:rPr>
+        <w:drawing>
+          <wp:inline distT="0" distB="0" distL="114300" distR="114300">
+            <wp:extent cx="5934075" cy="4343400"/>
+            <wp:effectExtent l="0" t="0" r="9525" b="0"/>
+            <wp:docPr id="81" name="图片 26" descr="IMG_256"/>
+            <wp:cNvGraphicFramePr>
+              <a:graphicFrameLocks xmlns:a="http://schemas.openxmlformats.org/drawingml/2006/main" noChangeAspect="1"/>
+            </wp:cNvGraphicFramePr>
+            <a:graphic xmlns:a="http://schemas.openxmlformats.org/drawingml/2006/main">
+              <a:graphicData uri="http://schemas.openxmlformats.org/drawingml/2006/picture">
+                <pic:pic xmlns:pic="http://schemas.openxmlformats.org/drawingml/2006/picture">
+                  <pic:nvPicPr>
+                    <pic:cNvPr id="81" name="图片 26" descr="IMG_256"/>
+                    <pic:cNvPicPr>
+                      <a:picLocks noChangeAspect="1"/>
+                    </pic:cNvPicPr>
+                  </pic:nvPicPr>
+                  <pic:blipFill>
+                    <a:blip r:embed="rId84"/>
+                    <a:stretch>
+                      <a:fillRect/>
+                    </a:stretch>
+                  </pic:blipFill>
+                  <pic:spPr>
+                    <a:xfrm>
+                      <a:off x="0" y="0"/>
+                      <a:ext cx="5934075" cy="4343400"/>
+                    </a:xfrm>
+                    <a:prstGeom prst="rect">
+                      <a:avLst/>
+                    </a:prstGeom>
+                    <a:noFill/>
+                    <a:ln w="9525">
+                      <a:noFill/>
+                    </a:ln>
+                  </pic:spPr>
+                </pic:pic>
+              </a:graphicData>
+            </a:graphic>
+          </wp:inline>
+        </w:drawing>
+      </w:r>
+    </w:p>
+    <w:p>
+      <w:pPr>
+        <w:rPr>
+          <w:rFonts w:ascii="宋体" w:hAnsi="宋体" w:eastAsia="宋体" w:cs="宋体"/>
+          <w:sz w:val="24"/>
+          <w:szCs w:val="24"/>
+        </w:rPr>
+      </w:pPr>
+    </w:p>
+    <w:p>
+      <w:pPr>
+        <w:rPr>
+          <w:rFonts w:ascii="宋体" w:hAnsi="宋体" w:eastAsia="宋体" w:cs="宋体"/>
+          <w:sz w:val="24"/>
+          <w:szCs w:val="24"/>
+        </w:rPr>
+      </w:pPr>
+      <w:r>
+        <w:rPr>
+          <w:rFonts w:ascii="宋体" w:hAnsi="宋体" w:eastAsia="宋体" w:cs="宋体"/>
+          <w:sz w:val="24"/>
+          <w:szCs w:val="24"/>
+        </w:rPr>
+        <w:drawing>
+          <wp:inline distT="0" distB="0" distL="114300" distR="114300">
+            <wp:extent cx="4429125" cy="6591300"/>
+            <wp:effectExtent l="0" t="0" r="9525" b="0"/>
+            <wp:docPr id="82" name="图片 27" descr="IMG_256"/>
+            <wp:cNvGraphicFramePr>
+              <a:graphicFrameLocks xmlns:a="http://schemas.openxmlformats.org/drawingml/2006/main" noChangeAspect="1"/>
+            </wp:cNvGraphicFramePr>
+            <a:graphic xmlns:a="http://schemas.openxmlformats.org/drawingml/2006/main">
+              <a:graphicData uri="http://schemas.openxmlformats.org/drawingml/2006/picture">
+                <pic:pic xmlns:pic="http://schemas.openxmlformats.org/drawingml/2006/picture">
+                  <pic:nvPicPr>
+                    <pic:cNvPr id="82" name="图片 27" descr="IMG_256"/>
+                    <pic:cNvPicPr>
+                      <a:picLocks noChangeAspect="1"/>
+                    </pic:cNvPicPr>
+                  </pic:nvPicPr>
+                  <pic:blipFill>
+                    <a:blip r:embed="rId85"/>
+                    <a:stretch>
+                      <a:fillRect/>
+                    </a:stretch>
+                  </pic:blipFill>
+                  <pic:spPr>
+                    <a:xfrm>
+                      <a:off x="0" y="0"/>
+                      <a:ext cx="4429125" cy="6591300"/>
+                    </a:xfrm>
+                    <a:prstGeom prst="rect">
+                      <a:avLst/>
+                    </a:prstGeom>
+                    <a:noFill/>
+                    <a:ln w="9525">
+                      <a:noFill/>
+                    </a:ln>
+                  </pic:spPr>
+                </pic:pic>
+              </a:graphicData>
+            </a:graphic>
+          </wp:inline>
+        </w:drawing>
+      </w:r>
+    </w:p>
+    <w:p>
+      <w:pPr>
+        <w:rPr>
+          <w:rFonts w:ascii="宋体" w:hAnsi="宋体" w:eastAsia="宋体" w:cs="宋体"/>
+          <w:sz w:val="24"/>
+          <w:szCs w:val="24"/>
+        </w:rPr>
+      </w:pPr>
+    </w:p>
+    <w:p>
+      <w:pPr>
+        <w:rPr>
+          <w:rFonts w:ascii="宋体" w:hAnsi="宋体" w:eastAsia="宋体" w:cs="宋体"/>
+          <w:sz w:val="24"/>
+          <w:szCs w:val="24"/>
+        </w:rPr>
+      </w:pPr>
+      <w:r>
+        <w:rPr>
+          <w:rFonts w:ascii="宋体" w:hAnsi="宋体" w:eastAsia="宋体" w:cs="宋体"/>
+          <w:sz w:val="24"/>
+          <w:szCs w:val="24"/>
+        </w:rPr>
+        <w:drawing>
+          <wp:inline distT="0" distB="0" distL="114300" distR="114300">
+            <wp:extent cx="4010025" cy="5476875"/>
+            <wp:effectExtent l="0" t="0" r="9525" b="9525"/>
+            <wp:docPr id="83" name="图片 28" descr="IMG_256"/>
+            <wp:cNvGraphicFramePr>
+              <a:graphicFrameLocks xmlns:a="http://schemas.openxmlformats.org/drawingml/2006/main" noChangeAspect="1"/>
+            </wp:cNvGraphicFramePr>
+            <a:graphic xmlns:a="http://schemas.openxmlformats.org/drawingml/2006/main">
+              <a:graphicData uri="http://schemas.openxmlformats.org/drawingml/2006/picture">
+                <pic:pic xmlns:pic="http://schemas.openxmlformats.org/drawingml/2006/picture">
+                  <pic:nvPicPr>
+                    <pic:cNvPr id="83" name="图片 28" descr="IMG_256"/>
+                    <pic:cNvPicPr>
+                      <a:picLocks noChangeAspect="1"/>
+                    </pic:cNvPicPr>
+                  </pic:nvPicPr>
+                  <pic:blipFill>
+                    <a:blip r:embed="rId86"/>
+                    <a:stretch>
+                      <a:fillRect/>
+                    </a:stretch>
+                  </pic:blipFill>
+                  <pic:spPr>
+                    <a:xfrm>
+                      <a:off x="0" y="0"/>
+                      <a:ext cx="4010025" cy="5476875"/>
+                    </a:xfrm>
+                    <a:prstGeom prst="rect">
+                      <a:avLst/>
+                    </a:prstGeom>
+                    <a:noFill/>
+                    <a:ln w="9525">
+                      <a:noFill/>
+                    </a:ln>
+                  </pic:spPr>
+                </pic:pic>
+              </a:graphicData>
+            </a:graphic>
+          </wp:inline>
+        </w:drawing>
+      </w:r>
+    </w:p>
+    <w:p>
+      <w:pPr>
+        <w:rPr>
+          <w:rFonts w:ascii="宋体" w:hAnsi="宋体" w:eastAsia="宋体" w:cs="宋体"/>
+          <w:sz w:val="24"/>
+          <w:szCs w:val="24"/>
+        </w:rPr>
+      </w:pPr>
+      <w:r>
+        <w:rPr>
+          <w:rFonts w:ascii="宋体" w:hAnsi="宋体" w:eastAsia="宋体" w:cs="宋体"/>
+          <w:sz w:val="24"/>
+          <w:szCs w:val="24"/>
+        </w:rPr>
+        <w:drawing>
+          <wp:inline distT="0" distB="0" distL="114300" distR="114300">
+            <wp:extent cx="6724650" cy="3619500"/>
+            <wp:effectExtent l="0" t="0" r="0" b="0"/>
+            <wp:docPr id="84" name="图片 29" descr="IMG_256"/>
+            <wp:cNvGraphicFramePr>
+              <a:graphicFrameLocks xmlns:a="http://schemas.openxmlformats.org/drawingml/2006/main" noChangeAspect="1"/>
+            </wp:cNvGraphicFramePr>
+            <a:graphic xmlns:a="http://schemas.openxmlformats.org/drawingml/2006/main">
+              <a:graphicData uri="http://schemas.openxmlformats.org/drawingml/2006/picture">
+                <pic:pic xmlns:pic="http://schemas.openxmlformats.org/drawingml/2006/picture">
+                  <pic:nvPicPr>
+                    <pic:cNvPr id="84" name="图片 29" descr="IMG_256"/>
+                    <pic:cNvPicPr>
+                      <a:picLocks noChangeAspect="1"/>
+                    </pic:cNvPicPr>
+                  </pic:nvPicPr>
+                  <pic:blipFill>
+                    <a:blip r:embed="rId87"/>
+                    <a:stretch>
+                      <a:fillRect/>
+                    </a:stretch>
+                  </pic:blipFill>
+                  <pic:spPr>
+                    <a:xfrm>
+                      <a:off x="0" y="0"/>
+                      <a:ext cx="6724650" cy="3619500"/>
+                    </a:xfrm>
+                    <a:prstGeom prst="rect">
+                      <a:avLst/>
+                    </a:prstGeom>
+                    <a:noFill/>
+                    <a:ln w="9525">
+                      <a:noFill/>
+                    </a:ln>
+                  </pic:spPr>
+                </pic:pic>
+              </a:graphicData>
+            </a:graphic>
+          </wp:inline>
+        </w:drawing>
+      </w:r>
+    </w:p>
+    <w:p>
+      <w:pPr>
+        <w:rPr>
+          <w:rFonts w:ascii="宋体" w:hAnsi="宋体" w:eastAsia="宋体" w:cs="宋体"/>
+          <w:sz w:val="24"/>
+          <w:szCs w:val="24"/>
+        </w:rPr>
+      </w:pPr>
+    </w:p>
+    <w:p>
+      <w:pPr>
+        <w:rPr>
+          <w:rFonts w:ascii="宋体" w:hAnsi="宋体" w:eastAsia="宋体" w:cs="宋体"/>
+          <w:sz w:val="24"/>
+          <w:szCs w:val="24"/>
+        </w:rPr>
+      </w:pPr>
+      <w:r>
+        <w:rPr>
+          <w:rFonts w:ascii="宋体" w:hAnsi="宋体" w:eastAsia="宋体" w:cs="宋体"/>
+          <w:sz w:val="24"/>
+          <w:szCs w:val="24"/>
+        </w:rPr>
+        <w:drawing>
+          <wp:inline distT="0" distB="0" distL="114300" distR="114300">
+            <wp:extent cx="4429125" cy="6591300"/>
+            <wp:effectExtent l="0" t="0" r="9525" b="0"/>
+            <wp:docPr id="85" name="图片 30" descr="IMG_256"/>
+            <wp:cNvGraphicFramePr>
+              <a:graphicFrameLocks xmlns:a="http://schemas.openxmlformats.org/drawingml/2006/main" noChangeAspect="1"/>
+            </wp:cNvGraphicFramePr>
+            <a:graphic xmlns:a="http://schemas.openxmlformats.org/drawingml/2006/main">
+              <a:graphicData uri="http://schemas.openxmlformats.org/drawingml/2006/picture">
+                <pic:pic xmlns:pic="http://schemas.openxmlformats.org/drawingml/2006/picture">
+                  <pic:nvPicPr>
+                    <pic:cNvPr id="85" name="图片 30" descr="IMG_256"/>
+                    <pic:cNvPicPr>
+                      <a:picLocks noChangeAspect="1"/>
+                    </pic:cNvPicPr>
+                  </pic:nvPicPr>
+                  <pic:blipFill>
+                    <a:blip r:embed="rId88"/>
+                    <a:stretch>
+                      <a:fillRect/>
+                    </a:stretch>
+                  </pic:blipFill>
+                  <pic:spPr>
+                    <a:xfrm>
+                      <a:off x="0" y="0"/>
+                      <a:ext cx="4429125" cy="6591300"/>
+                    </a:xfrm>
+                    <a:prstGeom prst="rect">
+                      <a:avLst/>
+                    </a:prstGeom>
+                    <a:noFill/>
+                    <a:ln w="9525">
+                      <a:noFill/>
+                    </a:ln>
+                  </pic:spPr>
+                </pic:pic>
+              </a:graphicData>
+            </a:graphic>
+          </wp:inline>
+        </w:drawing>
+      </w:r>
+    </w:p>
+    <w:p>
+      <w:pPr>
+        <w:rPr>
+          <w:rFonts w:ascii="宋体" w:hAnsi="宋体" w:eastAsia="宋体" w:cs="宋体"/>
+          <w:sz w:val="24"/>
+          <w:szCs w:val="24"/>
+        </w:rPr>
+      </w:pPr>
+      <w:r>
+        <w:rPr>
+          <w:rFonts w:ascii="宋体" w:hAnsi="宋体" w:eastAsia="宋体" w:cs="宋体"/>
+          <w:sz w:val="24"/>
+          <w:szCs w:val="24"/>
+        </w:rPr>
+        <w:drawing>
+          <wp:inline distT="0" distB="0" distL="114300" distR="114300">
+            <wp:extent cx="6308090" cy="3143250"/>
+            <wp:effectExtent l="0" t="0" r="16510" b="0"/>
+            <wp:docPr id="86" name="图片 31" descr="IMG_256"/>
+            <wp:cNvGraphicFramePr>
+              <a:graphicFrameLocks xmlns:a="http://schemas.openxmlformats.org/drawingml/2006/main" noChangeAspect="1"/>
+            </wp:cNvGraphicFramePr>
+            <a:graphic xmlns:a="http://schemas.openxmlformats.org/drawingml/2006/main">
+              <a:graphicData uri="http://schemas.openxmlformats.org/drawingml/2006/picture">
+                <pic:pic xmlns:pic="http://schemas.openxmlformats.org/drawingml/2006/picture">
+                  <pic:nvPicPr>
+                    <pic:cNvPr id="86" name="图片 31" descr="IMG_256"/>
+                    <pic:cNvPicPr>
+                      <a:picLocks noChangeAspect="1"/>
+                    </pic:cNvPicPr>
+                  </pic:nvPicPr>
+                  <pic:blipFill>
+                    <a:blip r:embed="rId89"/>
+                    <a:stretch>
+                      <a:fillRect/>
+                    </a:stretch>
+                  </pic:blipFill>
+                  <pic:spPr>
+                    <a:xfrm>
+                      <a:off x="0" y="0"/>
+                      <a:ext cx="6308090" cy="3143250"/>
+                    </a:xfrm>
+                    <a:prstGeom prst="rect">
+                      <a:avLst/>
+                    </a:prstGeom>
+                    <a:noFill/>
+                    <a:ln w="9525">
+                      <a:noFill/>
+                    </a:ln>
+                  </pic:spPr>
+                </pic:pic>
+              </a:graphicData>
+            </a:graphic>
+          </wp:inline>
+        </w:drawing>
+      </w:r>
+    </w:p>
+    <w:p>
+      <w:pPr>
+        <w:rPr>
+          <w:rFonts w:ascii="宋体" w:hAnsi="宋体" w:eastAsia="宋体" w:cs="宋体"/>
+          <w:sz w:val="24"/>
+          <w:szCs w:val="24"/>
+        </w:rPr>
+      </w:pPr>
+      <w:r>
+        <w:rPr>
+          <w:rFonts w:ascii="宋体" w:hAnsi="宋体" w:eastAsia="宋体" w:cs="宋体"/>
+          <w:sz w:val="24"/>
+          <w:szCs w:val="24"/>
+        </w:rPr>
+        <w:drawing>
+          <wp:inline distT="0" distB="0" distL="114300" distR="114300">
+            <wp:extent cx="4429125" cy="6591300"/>
+            <wp:effectExtent l="0" t="0" r="9525" b="0"/>
+            <wp:docPr id="87" name="图片 32" descr="IMG_256"/>
+            <wp:cNvGraphicFramePr>
+              <a:graphicFrameLocks xmlns:a="http://schemas.openxmlformats.org/drawingml/2006/main" noChangeAspect="1"/>
+            </wp:cNvGraphicFramePr>
+            <a:graphic xmlns:a="http://schemas.openxmlformats.org/drawingml/2006/main">
+              <a:graphicData uri="http://schemas.openxmlformats.org/drawingml/2006/picture">
+                <pic:pic xmlns:pic="http://schemas.openxmlformats.org/drawingml/2006/picture">
+                  <pic:nvPicPr>
+                    <pic:cNvPr id="87" name="图片 32" descr="IMG_256"/>
+                    <pic:cNvPicPr>
+                      <a:picLocks noChangeAspect="1"/>
+                    </pic:cNvPicPr>
+                  </pic:nvPicPr>
+                  <pic:blipFill>
+                    <a:blip r:embed="rId90"/>
+                    <a:stretch>
+                      <a:fillRect/>
+                    </a:stretch>
+                  </pic:blipFill>
+                  <pic:spPr>
+                    <a:xfrm>
+                      <a:off x="0" y="0"/>
+                      <a:ext cx="4429125" cy="6591300"/>
+                    </a:xfrm>
+                    <a:prstGeom prst="rect">
+                      <a:avLst/>
+                    </a:prstGeom>
+                    <a:noFill/>
+                    <a:ln w="9525">
+                      <a:noFill/>
+                    </a:ln>
+                  </pic:spPr>
+                </pic:pic>
+              </a:graphicData>
+            </a:graphic>
+          </wp:inline>
+        </w:drawing>
+      </w:r>
+    </w:p>
+    <w:p>
+      <w:pPr>
+        <w:rPr>
+          <w:rFonts w:ascii="宋体" w:hAnsi="宋体" w:eastAsia="宋体" w:cs="宋体"/>
+          <w:sz w:val="24"/>
+          <w:szCs w:val="24"/>
+        </w:rPr>
+      </w:pPr>
+    </w:p>
+    <w:p>
+      <w:pPr>
+        <w:rPr>
+          <w:rFonts w:ascii="宋体" w:hAnsi="宋体" w:eastAsia="宋体" w:cs="宋体"/>
+          <w:sz w:val="24"/>
+          <w:szCs w:val="24"/>
+        </w:rPr>
+      </w:pPr>
+      <w:r>
+        <w:rPr>
+          <w:rFonts w:ascii="宋体" w:hAnsi="宋体" w:eastAsia="宋体" w:cs="宋体"/>
+          <w:sz w:val="24"/>
+          <w:szCs w:val="24"/>
+        </w:rPr>
+        <w:drawing>
+          <wp:inline distT="0" distB="0" distL="114300" distR="114300">
+            <wp:extent cx="4429125" cy="6591300"/>
+            <wp:effectExtent l="0" t="0" r="9525" b="0"/>
+            <wp:docPr id="88" name="图片 33" descr="IMG_256"/>
+            <wp:cNvGraphicFramePr>
+              <a:graphicFrameLocks xmlns:a="http://schemas.openxmlformats.org/drawingml/2006/main" noChangeAspect="1"/>
+            </wp:cNvGraphicFramePr>
+            <a:graphic xmlns:a="http://schemas.openxmlformats.org/drawingml/2006/main">
+              <a:graphicData uri="http://schemas.openxmlformats.org/drawingml/2006/picture">
+                <pic:pic xmlns:pic="http://schemas.openxmlformats.org/drawingml/2006/picture">
+                  <pic:nvPicPr>
+                    <pic:cNvPr id="88" name="图片 33" descr="IMG_256"/>
+                    <pic:cNvPicPr>
+                      <a:picLocks noChangeAspect="1"/>
+                    </pic:cNvPicPr>
+                  </pic:nvPicPr>
+                  <pic:blipFill>
+                    <a:blip r:embed="rId91"/>
+                    <a:stretch>
+                      <a:fillRect/>
+                    </a:stretch>
+                  </pic:blipFill>
+                  <pic:spPr>
+                    <a:xfrm>
+                      <a:off x="0" y="0"/>
+                      <a:ext cx="4429125" cy="6591300"/>
+                    </a:xfrm>
+                    <a:prstGeom prst="rect">
+                      <a:avLst/>
+                    </a:prstGeom>
+                    <a:noFill/>
+                    <a:ln w="9525">
+                      <a:noFill/>
+                    </a:ln>
+                  </pic:spPr>
+                </pic:pic>
+              </a:graphicData>
+            </a:graphic>
+          </wp:inline>
+        </w:drawing>
+      </w:r>
+    </w:p>
+    <w:p>
+      <w:pPr>
+        <w:rPr>
+          <w:rFonts w:ascii="宋体" w:hAnsi="宋体" w:eastAsia="宋体" w:cs="宋体"/>
+          <w:sz w:val="24"/>
+          <w:szCs w:val="24"/>
+        </w:rPr>
+      </w:pPr>
+      <w:r>
+        <w:rPr>
+          <w:rFonts w:ascii="宋体" w:hAnsi="宋体" w:eastAsia="宋体" w:cs="宋体"/>
+          <w:sz w:val="24"/>
+          <w:szCs w:val="24"/>
+        </w:rPr>
+        <w:drawing>
+          <wp:inline distT="0" distB="0" distL="114300" distR="114300">
+            <wp:extent cx="4429125" cy="6591300"/>
+            <wp:effectExtent l="0" t="0" r="9525" b="0"/>
+            <wp:docPr id="89" name="图片 34" descr="IMG_256"/>
+            <wp:cNvGraphicFramePr>
+              <a:graphicFrameLocks xmlns:a="http://schemas.openxmlformats.org/drawingml/2006/main" noChangeAspect="1"/>
+            </wp:cNvGraphicFramePr>
+            <a:graphic xmlns:a="http://schemas.openxmlformats.org/drawingml/2006/main">
+              <a:graphicData uri="http://schemas.openxmlformats.org/drawingml/2006/picture">
+                <pic:pic xmlns:pic="http://schemas.openxmlformats.org/drawingml/2006/picture">
+                  <pic:nvPicPr>
+                    <pic:cNvPr id="89" name="图片 34" descr="IMG_256"/>
+                    <pic:cNvPicPr>
+                      <a:picLocks noChangeAspect="1"/>
+                    </pic:cNvPicPr>
+                  </pic:nvPicPr>
+                  <pic:blipFill>
+                    <a:blip r:embed="rId92"/>
+                    <a:stretch>
+                      <a:fillRect/>
+                    </a:stretch>
+                  </pic:blipFill>
+                  <pic:spPr>
+                    <a:xfrm>
+                      <a:off x="0" y="0"/>
+                      <a:ext cx="4429125" cy="6591300"/>
+                    </a:xfrm>
+                    <a:prstGeom prst="rect">
+                      <a:avLst/>
+                    </a:prstGeom>
+                    <a:noFill/>
+                    <a:ln w="9525">
+                      <a:noFill/>
+                    </a:ln>
+                  </pic:spPr>
+                </pic:pic>
+              </a:graphicData>
+            </a:graphic>
+          </wp:inline>
+        </w:drawing>
+      </w:r>
+    </w:p>
+    <w:p>
+      <w:pPr>
+        <w:rPr>
+          <w:rFonts w:ascii="宋体" w:hAnsi="宋体" w:eastAsia="宋体" w:cs="宋体"/>
+          <w:sz w:val="24"/>
+          <w:szCs w:val="24"/>
+        </w:rPr>
+      </w:pPr>
+      <w:r>
+        <w:rPr>
+          <w:rFonts w:ascii="宋体" w:hAnsi="宋体" w:eastAsia="宋体" w:cs="宋体"/>
+          <w:sz w:val="24"/>
+          <w:szCs w:val="24"/>
+        </w:rPr>
+        <w:drawing>
+          <wp:inline distT="0" distB="0" distL="114300" distR="114300">
+            <wp:extent cx="6664960" cy="3290570"/>
+            <wp:effectExtent l="0" t="0" r="2540" b="5080"/>
+            <wp:docPr id="90" name="图片 35" descr="IMG_256"/>
+            <wp:cNvGraphicFramePr>
+              <a:graphicFrameLocks xmlns:a="http://schemas.openxmlformats.org/drawingml/2006/main" noChangeAspect="1"/>
+            </wp:cNvGraphicFramePr>
+            <a:graphic xmlns:a="http://schemas.openxmlformats.org/drawingml/2006/main">
+              <a:graphicData uri="http://schemas.openxmlformats.org/drawingml/2006/picture">
+                <pic:pic xmlns:pic="http://schemas.openxmlformats.org/drawingml/2006/picture">
+                  <pic:nvPicPr>
+                    <pic:cNvPr id="90" name="图片 35" descr="IMG_256"/>
+                    <pic:cNvPicPr>
+                      <a:picLocks noChangeAspect="1"/>
+                    </pic:cNvPicPr>
+                  </pic:nvPicPr>
+                  <pic:blipFill>
+                    <a:blip r:embed="rId93"/>
+                    <a:stretch>
+                      <a:fillRect/>
+                    </a:stretch>
+                  </pic:blipFill>
+                  <pic:spPr>
+                    <a:xfrm>
+                      <a:off x="0" y="0"/>
+                      <a:ext cx="6664960" cy="3290570"/>
+                    </a:xfrm>
+                    <a:prstGeom prst="rect">
+                      <a:avLst/>
+                    </a:prstGeom>
+                    <a:noFill/>
+                    <a:ln w="9525">
+                      <a:noFill/>
+                    </a:ln>
+                  </pic:spPr>
+                </pic:pic>
+              </a:graphicData>
+            </a:graphic>
+          </wp:inline>
+        </w:drawing>
+      </w:r>
+    </w:p>
+    <w:p>
+      <w:pPr>
+        <w:rPr>
+          <w:rFonts w:ascii="宋体" w:hAnsi="宋体" w:eastAsia="宋体" w:cs="宋体"/>
+          <w:sz w:val="24"/>
+          <w:szCs w:val="24"/>
+        </w:rPr>
+      </w:pPr>
+    </w:p>
+    <w:p>
+      <w:pPr>
+        <w:rPr>
+          <w:rFonts w:ascii="宋体" w:hAnsi="宋体" w:eastAsia="宋体" w:cs="宋体"/>
+          <w:sz w:val="24"/>
+          <w:szCs w:val="24"/>
+        </w:rPr>
+      </w:pPr>
+      <w:r>
+        <w:rPr>
+          <w:rFonts w:ascii="宋体" w:hAnsi="宋体" w:eastAsia="宋体" w:cs="宋体"/>
+          <w:sz w:val="24"/>
+          <w:szCs w:val="24"/>
+        </w:rPr>
+        <w:drawing>
+          <wp:inline distT="0" distB="0" distL="114300" distR="114300">
+            <wp:extent cx="4429125" cy="6591300"/>
+            <wp:effectExtent l="0" t="0" r="9525" b="0"/>
+            <wp:docPr id="91" name="图片 36" descr="IMG_256"/>
+            <wp:cNvGraphicFramePr>
+              <a:graphicFrameLocks xmlns:a="http://schemas.openxmlformats.org/drawingml/2006/main" noChangeAspect="1"/>
+            </wp:cNvGraphicFramePr>
+            <a:graphic xmlns:a="http://schemas.openxmlformats.org/drawingml/2006/main">
+              <a:graphicData uri="http://schemas.openxmlformats.org/drawingml/2006/picture">
+                <pic:pic xmlns:pic="http://schemas.openxmlformats.org/drawingml/2006/picture">
+                  <pic:nvPicPr>
+                    <pic:cNvPr id="91" name="图片 36" descr="IMG_256"/>
+                    <pic:cNvPicPr>
+                      <a:picLocks noChangeAspect="1"/>
+                    </pic:cNvPicPr>
+                  </pic:nvPicPr>
+                  <pic:blipFill>
+                    <a:blip r:embed="rId94"/>
+                    <a:stretch>
+                      <a:fillRect/>
+                    </a:stretch>
+                  </pic:blipFill>
+                  <pic:spPr>
+                    <a:xfrm>
+                      <a:off x="0" y="0"/>
+                      <a:ext cx="4429125" cy="6591300"/>
+                    </a:xfrm>
+                    <a:prstGeom prst="rect">
+                      <a:avLst/>
+                    </a:prstGeom>
+                    <a:noFill/>
+                    <a:ln w="9525">
+                      <a:noFill/>
+                    </a:ln>
+                  </pic:spPr>
+                </pic:pic>
+              </a:graphicData>
+            </a:graphic>
+          </wp:inline>
+        </w:drawing>
+      </w:r>
+    </w:p>
+    <w:p>
+      <w:pPr>
+        <w:rPr>
+          <w:rFonts w:ascii="宋体" w:hAnsi="宋体" w:eastAsia="宋体" w:cs="宋体"/>
+          <w:sz w:val="24"/>
+          <w:szCs w:val="24"/>
+        </w:rPr>
+      </w:pPr>
+    </w:p>
+    <w:p>
+      <w:pPr>
+        <w:rPr>
+          <w:rFonts w:ascii="宋体" w:hAnsi="宋体" w:eastAsia="宋体" w:cs="宋体"/>
+          <w:sz w:val="24"/>
+          <w:szCs w:val="24"/>
+        </w:rPr>
+      </w:pPr>
+      <w:r>
+        <w:rPr>
+          <w:rFonts w:ascii="宋体" w:hAnsi="宋体" w:eastAsia="宋体" w:cs="宋体"/>
+          <w:sz w:val="24"/>
+          <w:szCs w:val="24"/>
+        </w:rPr>
+        <w:drawing>
+          <wp:inline distT="0" distB="0" distL="114300" distR="114300">
+            <wp:extent cx="4429125" cy="6591300"/>
+            <wp:effectExtent l="0" t="0" r="9525" b="0"/>
+            <wp:docPr id="92" name="图片 37" descr="IMG_256"/>
+            <wp:cNvGraphicFramePr>
+              <a:graphicFrameLocks xmlns:a="http://schemas.openxmlformats.org/drawingml/2006/main" noChangeAspect="1"/>
+            </wp:cNvGraphicFramePr>
+            <a:graphic xmlns:a="http://schemas.openxmlformats.org/drawingml/2006/main">
+              <a:graphicData uri="http://schemas.openxmlformats.org/drawingml/2006/picture">
+                <pic:pic xmlns:pic="http://schemas.openxmlformats.org/drawingml/2006/picture">
+                  <pic:nvPicPr>
+                    <pic:cNvPr id="92" name="图片 37" descr="IMG_256"/>
+                    <pic:cNvPicPr>
+                      <a:picLocks noChangeAspect="1"/>
+                    </pic:cNvPicPr>
+                  </pic:nvPicPr>
+                  <pic:blipFill>
+                    <a:blip r:embed="rId95"/>
+                    <a:stretch>
+                      <a:fillRect/>
+                    </a:stretch>
+                  </pic:blipFill>
+                  <pic:spPr>
+                    <a:xfrm>
+                      <a:off x="0" y="0"/>
+                      <a:ext cx="4429125" cy="6591300"/>
+                    </a:xfrm>
+                    <a:prstGeom prst="rect">
+                      <a:avLst/>
+                    </a:prstGeom>
+                    <a:noFill/>
+                    <a:ln w="9525">
+                      <a:noFill/>
+                    </a:ln>
+                  </pic:spPr>
+                </pic:pic>
+              </a:graphicData>
+            </a:graphic>
+          </wp:inline>
+        </w:drawing>
+      </w:r>
+    </w:p>
+    <w:p>
+      <w:pPr>
+        <w:rPr>
+          <w:rFonts w:ascii="宋体" w:hAnsi="宋体" w:eastAsia="宋体" w:cs="宋体"/>
+          <w:sz w:val="24"/>
+          <w:szCs w:val="24"/>
+        </w:rPr>
+      </w:pPr>
+      <w:r>
+        <w:rPr>
+          <w:rFonts w:ascii="宋体" w:hAnsi="宋体" w:eastAsia="宋体" w:cs="宋体"/>
+          <w:sz w:val="24"/>
+          <w:szCs w:val="24"/>
+        </w:rPr>
+        <w:drawing>
+          <wp:inline distT="0" distB="0" distL="114300" distR="114300">
+            <wp:extent cx="4429125" cy="6591300"/>
+            <wp:effectExtent l="0" t="0" r="9525" b="0"/>
+            <wp:docPr id="93" name="图片 38" descr="IMG_256"/>
+            <wp:cNvGraphicFramePr>
+              <a:graphicFrameLocks xmlns:a="http://schemas.openxmlformats.org/drawingml/2006/main" noChangeAspect="1"/>
+            </wp:cNvGraphicFramePr>
+            <a:graphic xmlns:a="http://schemas.openxmlformats.org/drawingml/2006/main">
+              <a:graphicData uri="http://schemas.openxmlformats.org/drawingml/2006/picture">
+                <pic:pic xmlns:pic="http://schemas.openxmlformats.org/drawingml/2006/picture">
+                  <pic:nvPicPr>
+                    <pic:cNvPr id="93" name="图片 38" descr="IMG_256"/>
+                    <pic:cNvPicPr>
+                      <a:picLocks noChangeAspect="1"/>
+                    </pic:cNvPicPr>
+                  </pic:nvPicPr>
+                  <pic:blipFill>
+                    <a:blip r:embed="rId96"/>
+                    <a:stretch>
+                      <a:fillRect/>
+                    </a:stretch>
+                  </pic:blipFill>
+                  <pic:spPr>
+                    <a:xfrm>
+                      <a:off x="0" y="0"/>
+                      <a:ext cx="4429125" cy="6591300"/>
+                    </a:xfrm>
+                    <a:prstGeom prst="rect">
+                      <a:avLst/>
+                    </a:prstGeom>
+                    <a:noFill/>
+                    <a:ln w="9525">
+                      <a:noFill/>
+                    </a:ln>
+                  </pic:spPr>
+                </pic:pic>
+              </a:graphicData>
+            </a:graphic>
+          </wp:inline>
+        </w:drawing>
+      </w:r>
+    </w:p>
+    <w:p>
+      <w:pPr>
+        <w:rPr>
+          <w:rFonts w:ascii="宋体" w:hAnsi="宋体" w:eastAsia="宋体" w:cs="宋体"/>
+          <w:sz w:val="24"/>
+          <w:szCs w:val="24"/>
+        </w:rPr>
+      </w:pPr>
+      <w:r>
+        <w:rPr>
+          <w:rFonts w:ascii="宋体" w:hAnsi="宋体" w:eastAsia="宋体" w:cs="宋体"/>
+          <w:sz w:val="24"/>
+          <w:szCs w:val="24"/>
+        </w:rPr>
+        <w:drawing>
+          <wp:inline distT="0" distB="0" distL="114300" distR="114300">
+            <wp:extent cx="4429125" cy="6591300"/>
+            <wp:effectExtent l="0" t="0" r="9525" b="0"/>
+            <wp:docPr id="94" name="图片 39" descr="IMG_256"/>
+            <wp:cNvGraphicFramePr>
+              <a:graphicFrameLocks xmlns:a="http://schemas.openxmlformats.org/drawingml/2006/main" noChangeAspect="1"/>
+            </wp:cNvGraphicFramePr>
+            <a:graphic xmlns:a="http://schemas.openxmlformats.org/drawingml/2006/main">
+              <a:graphicData uri="http://schemas.openxmlformats.org/drawingml/2006/picture">
+                <pic:pic xmlns:pic="http://schemas.openxmlformats.org/drawingml/2006/picture">
+                  <pic:nvPicPr>
+                    <pic:cNvPr id="94" name="图片 39" descr="IMG_256"/>
+                    <pic:cNvPicPr>
+                      <a:picLocks noChangeAspect="1"/>
+                    </pic:cNvPicPr>
+                  </pic:nvPicPr>
+                  <pic:blipFill>
+                    <a:blip r:embed="rId97"/>
+                    <a:stretch>
+                      <a:fillRect/>
+                    </a:stretch>
+                  </pic:blipFill>
+                  <pic:spPr>
+                    <a:xfrm>
+                      <a:off x="0" y="0"/>
+                      <a:ext cx="4429125" cy="6591300"/>
+                    </a:xfrm>
+                    <a:prstGeom prst="rect">
+                      <a:avLst/>
+                    </a:prstGeom>
+                    <a:noFill/>
+                    <a:ln w="9525">
+                      <a:noFill/>
+                    </a:ln>
+                  </pic:spPr>
+                </pic:pic>
+              </a:graphicData>
+            </a:graphic>
+          </wp:inline>
+        </w:drawing>
+      </w:r>
+    </w:p>
+    <w:p>
+      <w:pPr>
+        <w:rPr>
+          <w:rFonts w:ascii="宋体" w:hAnsi="宋体" w:eastAsia="宋体" w:cs="宋体"/>
+          <w:sz w:val="24"/>
+          <w:szCs w:val="24"/>
+        </w:rPr>
+      </w:pPr>
+      <w:r>
+        <w:rPr>
+          <w:rFonts w:ascii="宋体" w:hAnsi="宋体" w:eastAsia="宋体" w:cs="宋体"/>
+          <w:sz w:val="24"/>
+          <w:szCs w:val="24"/>
+        </w:rPr>
+        <w:drawing>
+          <wp:inline distT="0" distB="0" distL="114300" distR="114300">
+            <wp:extent cx="3905250" cy="6343650"/>
+            <wp:effectExtent l="0" t="0" r="0" b="0"/>
+            <wp:docPr id="95" name="图片 40" descr="IMG_256"/>
+            <wp:cNvGraphicFramePr>
+              <a:graphicFrameLocks xmlns:a="http://schemas.openxmlformats.org/drawingml/2006/main" noChangeAspect="1"/>
+            </wp:cNvGraphicFramePr>
+            <a:graphic xmlns:a="http://schemas.openxmlformats.org/drawingml/2006/main">
+              <a:graphicData uri="http://schemas.openxmlformats.org/drawingml/2006/picture">
+                <pic:pic xmlns:pic="http://schemas.openxmlformats.org/drawingml/2006/picture">
+                  <pic:nvPicPr>
+                    <pic:cNvPr id="95" name="图片 40" descr="IMG_256"/>
+                    <pic:cNvPicPr>
+                      <a:picLocks noChangeAspect="1"/>
+                    </pic:cNvPicPr>
+                  </pic:nvPicPr>
+                  <pic:blipFill>
+                    <a:blip r:embed="rId98"/>
+                    <a:stretch>
+                      <a:fillRect/>
+                    </a:stretch>
+                  </pic:blipFill>
+                  <pic:spPr>
+                    <a:xfrm>
+                      <a:off x="0" y="0"/>
+                      <a:ext cx="3905250" cy="6343650"/>
+                    </a:xfrm>
+                    <a:prstGeom prst="rect">
+                      <a:avLst/>
+                    </a:prstGeom>
+                    <a:noFill/>
+                    <a:ln w="9525">
+                      <a:noFill/>
+                    </a:ln>
+                  </pic:spPr>
+                </pic:pic>
+              </a:graphicData>
+            </a:graphic>
+          </wp:inline>
+        </w:drawing>
+      </w:r>
+    </w:p>
+    <w:p>
+      <w:pPr>
+        <w:rPr>
+          <w:rFonts w:hint="default" w:ascii="宋体" w:hAnsi="宋体" w:eastAsia="宋体" w:cs="宋体"/>
+          <w:sz w:val="24"/>
+          <w:szCs w:val="24"/>
+          <w:lang w:val="en-US" w:eastAsia="zh-CN"/>
+        </w:rPr>
+      </w:pPr>
+      <w:r>
+        <w:rPr>
+          <w:rFonts w:ascii="宋体" w:hAnsi="宋体" w:eastAsia="宋体" w:cs="宋体"/>
+          <w:sz w:val="24"/>
+          <w:szCs w:val="24"/>
+        </w:rPr>
+        <w:drawing>
+          <wp:inline distT="0" distB="0" distL="114300" distR="114300">
+            <wp:extent cx="6440170" cy="4629785"/>
+            <wp:effectExtent l="0" t="0" r="17780" b="18415"/>
+            <wp:docPr id="96" name="图片 41" descr="IMG_256"/>
+            <wp:cNvGraphicFramePr>
+              <a:graphicFrameLocks xmlns:a="http://schemas.openxmlformats.org/drawingml/2006/main" noChangeAspect="1"/>
+            </wp:cNvGraphicFramePr>
+            <a:graphic xmlns:a="http://schemas.openxmlformats.org/drawingml/2006/main">
+              <a:graphicData uri="http://schemas.openxmlformats.org/drawingml/2006/picture">
+                <pic:pic xmlns:pic="http://schemas.openxmlformats.org/drawingml/2006/picture">
+                  <pic:nvPicPr>
+                    <pic:cNvPr id="96" name="图片 41" descr="IMG_256"/>
+                    <pic:cNvPicPr>
+                      <a:picLocks noChangeAspect="1"/>
+                    </pic:cNvPicPr>
+                  </pic:nvPicPr>
+                  <pic:blipFill>
+                    <a:blip r:embed="rId99"/>
+                    <a:stretch>
+                      <a:fillRect/>
+                    </a:stretch>
+                  </pic:blipFill>
+                  <pic:spPr>
+                    <a:xfrm>
+                      <a:off x="0" y="0"/>
+                      <a:ext cx="6440170" cy="4629785"/>
+                    </a:xfrm>
+                    <a:prstGeom prst="rect">
+                      <a:avLst/>
+                    </a:prstGeom>
+                    <a:noFill/>
+                    <a:ln w="9525">
+                      <a:noFill/>
+                    </a:ln>
+                  </pic:spPr>
+                </pic:pic>
+              </a:graphicData>
+            </a:graphic>
+          </wp:inline>
+        </w:drawing>
+      </w:r>
+    </w:p>
+    <w:p>
+      <w:pPr>
+        <w:rPr>
+          <w:rFonts w:hint="default" w:ascii="宋体" w:hAnsi="宋体" w:eastAsia="宋体" w:cs="宋体"/>
+          <w:sz w:val="24"/>
+          <w:szCs w:val="24"/>
+          <w:lang w:val="en-US" w:eastAsia="zh-CN"/>
+        </w:rPr>
+      </w:pPr>
+    </w:p>
+    <w:p>
+      <w:pPr>
+        <w:rPr>
+          <w:rFonts w:hint="default" w:ascii="宋体" w:hAnsi="宋体" w:eastAsia="宋体" w:cs="宋体"/>
+          <w:sz w:val="24"/>
+          <w:szCs w:val="24"/>
+          <w:lang w:val="en-US" w:eastAsia="zh-CN"/>
+        </w:rPr>
+      </w:pPr>
+    </w:p>
+    <w:p>
+      <w:pPr>
+        <w:rPr>
+          <w:rFonts w:hint="default" w:ascii="宋体" w:hAnsi="宋体" w:eastAsia="宋体" w:cs="宋体"/>
+          <w:sz w:val="24"/>
+          <w:szCs w:val="24"/>
+          <w:lang w:val="en-US" w:eastAsia="zh-CN"/>
+        </w:rPr>
+      </w:pPr>
+    </w:p>
+    <w:p>
+      <w:pPr>
+        <w:rPr>
+          <w:rFonts w:hint="default" w:ascii="宋体" w:hAnsi="宋体" w:eastAsia="宋体" w:cs="宋体"/>
+          <w:sz w:val="24"/>
+          <w:szCs w:val="24"/>
+          <w:lang w:val="en-US" w:eastAsia="zh-CN"/>
+        </w:rPr>
+      </w:pPr>
+    </w:p>
+    <w:p>
+      <w:pPr>
+        <w:rPr>
+          <w:rFonts w:hint="default" w:ascii="宋体" w:hAnsi="宋体" w:eastAsia="宋体" w:cs="宋体"/>
+          <w:sz w:val="24"/>
+          <w:szCs w:val="24"/>
+          <w:lang w:val="en-US" w:eastAsia="zh-CN"/>
+        </w:rPr>
+      </w:pPr>
+    </w:p>
+    <w:p>
+      <w:pPr>
+        <w:rPr>
+          <w:rFonts w:hint="default" w:ascii="宋体" w:hAnsi="宋体" w:eastAsia="宋体" w:cs="宋体"/>
+          <w:sz w:val="24"/>
+          <w:szCs w:val="24"/>
+          <w:lang w:val="en-US" w:eastAsia="zh-CN"/>
+        </w:rPr>
+      </w:pPr>
+    </w:p>
+    <w:p>
+      <w:pPr>
+        <w:rPr>
+          <w:rFonts w:hint="default" w:ascii="宋体" w:hAnsi="宋体" w:eastAsia="宋体" w:cs="宋体"/>
+          <w:sz w:val="24"/>
+          <w:szCs w:val="24"/>
+          <w:lang w:val="en-US" w:eastAsia="zh-CN"/>
+        </w:rPr>
+      </w:pPr>
+    </w:p>
+    <w:p>
+      <w:pPr>
+        <w:rPr>
+          <w:rFonts w:hint="default" w:ascii="宋体" w:hAnsi="宋体" w:eastAsia="宋体" w:cs="宋体"/>
+          <w:sz w:val="24"/>
+          <w:szCs w:val="24"/>
+          <w:lang w:val="en-US" w:eastAsia="zh-CN"/>
+        </w:rPr>
+      </w:pPr>
+    </w:p>
+    <w:p>
+      <w:pPr>
+        <w:rPr>
+          <w:rFonts w:hint="default" w:ascii="宋体" w:hAnsi="宋体" w:eastAsia="宋体" w:cs="宋体"/>
+          <w:sz w:val="24"/>
+          <w:szCs w:val="24"/>
+          <w:lang w:val="en-US" w:eastAsia="zh-CN"/>
+        </w:rPr>
+      </w:pPr>
+    </w:p>
+    <w:p>
+      <w:pPr>
+        <w:rPr>
+          <w:rFonts w:hint="default" w:ascii="宋体" w:hAnsi="宋体" w:eastAsia="宋体" w:cs="宋体"/>
+          <w:sz w:val="24"/>
+          <w:szCs w:val="24"/>
+          <w:lang w:val="en-US" w:eastAsia="zh-CN"/>
+        </w:rPr>
+      </w:pPr>
+    </w:p>
+    <w:p>
+      <w:pPr>
+        <w:rPr>
+          <w:rFonts w:hint="default" w:ascii="宋体" w:hAnsi="宋体" w:eastAsia="宋体" w:cs="宋体"/>
+          <w:sz w:val="24"/>
+          <w:szCs w:val="24"/>
+          <w:lang w:val="en-US" w:eastAsia="zh-CN"/>
+        </w:rPr>
+      </w:pPr>
+    </w:p>
+    <w:p>
+      <w:pPr>
+        <w:rPr>
+          <w:rFonts w:hint="default" w:ascii="宋体" w:hAnsi="宋体" w:eastAsia="宋体" w:cs="宋体"/>
+          <w:sz w:val="24"/>
+          <w:szCs w:val="24"/>
+          <w:lang w:val="en-US" w:eastAsia="zh-CN"/>
+        </w:rPr>
+      </w:pPr>
+    </w:p>
+    <w:p>
+      <w:pPr>
+        <w:rPr>
+          <w:rFonts w:hint="default" w:ascii="宋体" w:hAnsi="宋体" w:eastAsia="宋体" w:cs="宋体"/>
+          <w:sz w:val="24"/>
+          <w:szCs w:val="24"/>
+          <w:lang w:val="en-US" w:eastAsia="zh-CN"/>
+        </w:rPr>
+      </w:pPr>
+    </w:p>
+    <w:p>
+      <w:pPr>
+        <w:rPr>
+          <w:rFonts w:hint="default" w:ascii="宋体" w:hAnsi="宋体" w:eastAsia="宋体" w:cs="宋体"/>
+          <w:sz w:val="24"/>
+          <w:szCs w:val="24"/>
+          <w:lang w:val="en-US" w:eastAsia="zh-CN"/>
+        </w:rPr>
+      </w:pPr>
+    </w:p>
+    <w:p>
+      <w:pPr>
+        <w:rPr>
+          <w:rFonts w:hint="default" w:ascii="宋体" w:hAnsi="宋体" w:eastAsia="宋体" w:cs="宋体"/>
+          <w:sz w:val="24"/>
+          <w:szCs w:val="24"/>
+          <w:lang w:val="en-US" w:eastAsia="zh-CN"/>
+        </w:rPr>
+      </w:pPr>
+    </w:p>
+    <w:p>
+      <w:pPr>
+        <w:rPr>
+          <w:rFonts w:hint="default" w:ascii="宋体" w:hAnsi="宋体" w:eastAsia="宋体" w:cs="宋体"/>
+          <w:sz w:val="24"/>
+          <w:szCs w:val="24"/>
+          <w:lang w:val="en-US" w:eastAsia="zh-CN"/>
+        </w:rPr>
+      </w:pPr>
+    </w:p>
+    <w:p>
+      <w:pPr>
+        <w:rPr>
+          <w:rFonts w:hint="default" w:ascii="宋体" w:hAnsi="宋体" w:eastAsia="宋体" w:cs="宋体"/>
+          <w:sz w:val="24"/>
+          <w:szCs w:val="24"/>
+          <w:lang w:val="en-US" w:eastAsia="zh-CN"/>
+        </w:rPr>
+      </w:pPr>
+    </w:p>
+    <w:p>
+      <w:pPr>
+        <w:rPr>
+          <w:rFonts w:hint="default" w:ascii="宋体" w:hAnsi="宋体" w:eastAsia="宋体" w:cs="宋体"/>
+          <w:sz w:val="24"/>
+          <w:szCs w:val="24"/>
+          <w:lang w:val="en-US" w:eastAsia="zh-CN"/>
+        </w:rPr>
+      </w:pPr>
+    </w:p>
+    <w:p>
+      <w:pPr>
+        <w:rPr>
+          <w:rFonts w:hint="default" w:ascii="宋体" w:hAnsi="宋体" w:eastAsia="宋体" w:cs="宋体"/>
+          <w:sz w:val="24"/>
+          <w:szCs w:val="24"/>
+          <w:lang w:val="en-US" w:eastAsia="zh-CN"/>
+        </w:rPr>
+      </w:pPr>
+    </w:p>
+    <w:p>
+      <w:pPr>
+        <w:rPr>
+          <w:rFonts w:hint="default" w:ascii="宋体" w:hAnsi="宋体" w:eastAsia="宋体" w:cs="宋体"/>
+          <w:sz w:val="24"/>
+          <w:szCs w:val="24"/>
+          <w:lang w:val="en-US" w:eastAsia="zh-CN"/>
+        </w:rPr>
+      </w:pPr>
+    </w:p>
+    <w:p>
+      <w:pPr>
+        <w:rPr>
+          <w:rFonts w:hint="default" w:ascii="宋体" w:hAnsi="宋体" w:eastAsia="宋体" w:cs="宋体"/>
+          <w:sz w:val="24"/>
+          <w:szCs w:val="24"/>
+          <w:lang w:val="en-US" w:eastAsia="zh-CN"/>
+        </w:rPr>
+      </w:pPr>
+      <w:r>
+        <w:rPr>
+          <w:rFonts w:hint="default" w:ascii="宋体" w:hAnsi="宋体" w:eastAsia="宋体" w:cs="宋体"/>
+          <w:sz w:val="24"/>
+          <w:szCs w:val="24"/>
+          <w:lang w:val="en-US" w:eastAsia="zh-CN"/>
+        </w:rPr>
+        <w:t> </w:t>
+      </w:r>
+    </w:p>
+    <w:p>
+      <w:pPr>
+        <w:rPr>
+          <w:rFonts w:hint="default" w:ascii="宋体" w:hAnsi="宋体" w:eastAsia="宋体" w:cs="宋体"/>
+          <w:sz w:val="24"/>
+          <w:szCs w:val="24"/>
+          <w:lang w:val="en-US" w:eastAsia="zh-CN"/>
+        </w:rPr>
+      </w:pPr>
+    </w:p>
+    <w:p>
+      <w:pPr>
+        <w:rPr>
+          <w:rFonts w:hint="default" w:ascii="宋体" w:hAnsi="宋体" w:eastAsia="宋体" w:cs="宋体"/>
+          <w:sz w:val="24"/>
+          <w:szCs w:val="24"/>
+          <w:lang w:val="en-US" w:eastAsia="zh-CN"/>
+        </w:rPr>
+      </w:pPr>
+    </w:p>
+    <w:p>
+      <w:pPr>
+        <w:rPr>
+          <w:rFonts w:hint="default" w:ascii="宋体" w:hAnsi="宋体" w:eastAsia="宋体" w:cs="宋体"/>
+          <w:sz w:val="24"/>
+          <w:szCs w:val="24"/>
+          <w:lang w:val="en-US" w:eastAsia="zh-CN"/>
+        </w:rPr>
+      </w:pPr>
+    </w:p>
+    <w:p>
+      <w:pPr>
+        <w:rPr>
+          <w:rFonts w:hint="default" w:ascii="宋体" w:hAnsi="宋体" w:eastAsia="宋体" w:cs="宋体"/>
+          <w:sz w:val="24"/>
+          <w:szCs w:val="24"/>
+          <w:lang w:val="en-US" w:eastAsia="zh-CN"/>
+        </w:rPr>
+      </w:pPr>
+    </w:p>
+    <w:p>
+      <w:pPr>
+        <w:rPr>
+          <w:rFonts w:hint="default" w:ascii="宋体" w:hAnsi="宋体" w:eastAsia="宋体" w:cs="宋体"/>
+          <w:sz w:val="24"/>
+          <w:szCs w:val="24"/>
+          <w:lang w:val="en-US" w:eastAsia="zh-CN"/>
+        </w:rPr>
+      </w:pPr>
+    </w:p>
+    <w:p>
+      <w:pPr>
+        <w:rPr>
+          <w:rFonts w:hint="default" w:ascii="宋体" w:hAnsi="宋体" w:eastAsia="宋体" w:cs="宋体"/>
+          <w:sz w:val="24"/>
+          <w:szCs w:val="24"/>
+          <w:lang w:val="en-US" w:eastAsia="zh-CN"/>
+        </w:rPr>
+      </w:pPr>
+    </w:p>
+    <w:p>
+      <w:pPr>
+        <w:rPr>
+          <w:rFonts w:hint="default" w:ascii="宋体" w:hAnsi="宋体" w:eastAsia="宋体" w:cs="宋体"/>
+          <w:sz w:val="24"/>
+          <w:szCs w:val="24"/>
+          <w:lang w:val="en-US" w:eastAsia="zh-CN"/>
+        </w:rPr>
+      </w:pPr>
+    </w:p>
+    <w:p>
+      <w:pPr>
+        <w:rPr>
+          <w:rFonts w:hint="default" w:ascii="宋体" w:hAnsi="宋体" w:eastAsia="宋体" w:cs="宋体"/>
+          <w:sz w:val="24"/>
+          <w:szCs w:val="24"/>
+          <w:lang w:val="en-US" w:eastAsia="zh-CN"/>
+        </w:rPr>
+      </w:pPr>
+    </w:p>
+    <w:p>
+      <w:pPr>
+        <w:rPr>
+          <w:rFonts w:hint="default" w:ascii="宋体" w:hAnsi="宋体" w:eastAsia="宋体" w:cs="宋体"/>
+          <w:sz w:val="24"/>
+          <w:szCs w:val="24"/>
+          <w:lang w:val="en-US" w:eastAsia="zh-CN"/>
+        </w:rPr>
+      </w:pPr>
+    </w:p>
+    <w:p>
+      <w:pPr>
+        <w:rPr>
+          <w:rFonts w:hint="default" w:ascii="宋体" w:hAnsi="宋体" w:eastAsia="宋体" w:cs="宋体"/>
+          <w:sz w:val="24"/>
+          <w:szCs w:val="24"/>
+          <w:lang w:val="en-US" w:eastAsia="zh-CN"/>
+        </w:rPr>
+      </w:pPr>
+    </w:p>
+    <w:p>
+      <w:pPr>
+        <w:rPr>
+          <w:rFonts w:hint="default" w:ascii="宋体" w:hAnsi="宋体" w:eastAsia="宋体" w:cs="宋体"/>
+          <w:sz w:val="24"/>
+          <w:szCs w:val="24"/>
+          <w:lang w:val="en-US" w:eastAsia="zh-CN"/>
+        </w:rPr>
+      </w:pPr>
+    </w:p>
+    <w:p>
+      <w:pPr>
+        <w:rPr>
+          <w:rFonts w:hint="default" w:ascii="宋体" w:hAnsi="宋体" w:eastAsia="宋体" w:cs="宋体"/>
+          <w:sz w:val="24"/>
+          <w:szCs w:val="24"/>
+          <w:lang w:val="en-US" w:eastAsia="zh-CN"/>
+        </w:rPr>
+      </w:pPr>
+    </w:p>
+    <w:p>
+      <w:pPr>
+        <w:rPr>
+          <w:rFonts w:hint="default" w:ascii="宋体" w:hAnsi="宋体" w:eastAsia="宋体" w:cs="宋体"/>
+          <w:sz w:val="24"/>
+          <w:szCs w:val="24"/>
+          <w:lang w:val="en-US" w:eastAsia="zh-CN"/>
+        </w:rPr>
+      </w:pPr>
+    </w:p>
+    <w:p>
+      <w:pPr>
+        <w:rPr>
+          <w:rFonts w:hint="default" w:ascii="宋体" w:hAnsi="宋体" w:eastAsia="宋体" w:cs="宋体"/>
+          <w:sz w:val="24"/>
+          <w:szCs w:val="24"/>
+          <w:lang w:val="en-US" w:eastAsia="zh-CN"/>
+        </w:rPr>
+      </w:pPr>
+    </w:p>
+    <w:p>
+      <w:pPr>
+        <w:rPr>
+          <w:rFonts w:hint="default" w:ascii="宋体" w:hAnsi="宋体" w:eastAsia="宋体" w:cs="宋体"/>
+          <w:sz w:val="24"/>
+          <w:szCs w:val="24"/>
+          <w:lang w:val="en-US" w:eastAsia="zh-CN"/>
+        </w:rPr>
+      </w:pPr>
+    </w:p>
+    <w:p>
+      <w:pPr>
+        <w:rPr>
+          <w:rFonts w:hint="default" w:ascii="宋体" w:hAnsi="宋体" w:eastAsia="宋体" w:cs="宋体"/>
+          <w:sz w:val="24"/>
+          <w:szCs w:val="24"/>
+          <w:lang w:val="en-US" w:eastAsia="zh-CN"/>
+        </w:rPr>
+      </w:pPr>
+    </w:p>
+    <w:p>
+      <w:pPr>
+        <w:rPr>
+          <w:rFonts w:hint="default" w:ascii="宋体" w:hAnsi="宋体" w:eastAsia="宋体" w:cs="宋体"/>
+          <w:sz w:val="24"/>
+          <w:szCs w:val="24"/>
+          <w:lang w:val="en-US" w:eastAsia="zh-CN"/>
+        </w:rPr>
+      </w:pPr>
+    </w:p>
+    <w:p>
+      <w:pPr>
+        <w:rPr>
+          <w:rFonts w:hint="default" w:ascii="宋体" w:hAnsi="宋体" w:eastAsia="宋体" w:cs="宋体"/>
+          <w:sz w:val="24"/>
+          <w:szCs w:val="24"/>
+          <w:lang w:val="en-US" w:eastAsia="zh-CN"/>
+        </w:rPr>
+      </w:pPr>
+    </w:p>
+    <w:p>
+      <w:pPr>
+        <w:rPr>
+          <w:rFonts w:hint="default" w:ascii="宋体" w:hAnsi="宋体" w:eastAsia="宋体" w:cs="宋体"/>
+          <w:sz w:val="24"/>
+          <w:szCs w:val="24"/>
+          <w:lang w:val="en-US" w:eastAsia="zh-CN"/>
+        </w:rPr>
+      </w:pPr>
+    </w:p>
+    <w:p>
+      <w:pPr>
+        <w:rPr>
+          <w:rFonts w:hint="default" w:ascii="宋体" w:hAnsi="宋体" w:eastAsia="宋体" w:cs="宋体"/>
+          <w:sz w:val="24"/>
+          <w:szCs w:val="24"/>
+          <w:lang w:val="en-US" w:eastAsia="zh-CN"/>
+        </w:rPr>
+      </w:pPr>
+    </w:p>
+    <w:p>
+      <w:pPr>
+        <w:rPr>
+          <w:rFonts w:hint="default" w:ascii="宋体" w:hAnsi="宋体" w:eastAsia="宋体" w:cs="宋体"/>
+          <w:sz w:val="24"/>
+          <w:szCs w:val="24"/>
+          <w:lang w:val="en-US" w:eastAsia="zh-CN"/>
+        </w:rPr>
+      </w:pPr>
+    </w:p>
+    <w:p>
+      <w:pPr>
+        <w:rPr>
+          <w:rFonts w:hint="default" w:ascii="宋体" w:hAnsi="宋体" w:eastAsia="宋体" w:cs="宋体"/>
+          <w:sz w:val="24"/>
+          <w:szCs w:val="24"/>
+          <w:lang w:val="en-US" w:eastAsia="zh-CN"/>
+        </w:rPr>
+      </w:pPr>
+    </w:p>
+    <w:p>
+      <w:pPr>
+        <w:rPr>
+          <w:rFonts w:hint="default" w:ascii="宋体" w:hAnsi="宋体" w:eastAsia="宋体" w:cs="宋体"/>
+          <w:sz w:val="24"/>
+          <w:szCs w:val="24"/>
+          <w:lang w:val="en-US" w:eastAsia="zh-CN"/>
+        </w:rPr>
+      </w:pPr>
+    </w:p>
+    <w:p>
+      <w:pPr>
+        <w:rPr>
+          <w:rFonts w:hint="default" w:ascii="宋体" w:hAnsi="宋体" w:eastAsia="宋体" w:cs="宋体"/>
+          <w:sz w:val="24"/>
+          <w:szCs w:val="24"/>
+          <w:lang w:val="en-US" w:eastAsia="zh-CN"/>
+        </w:rPr>
+      </w:pPr>
+    </w:p>
+    <w:p>
+      <w:pPr>
+        <w:rPr>
+          <w:rFonts w:hint="default" w:ascii="宋体" w:hAnsi="宋体" w:eastAsia="宋体" w:cs="宋体"/>
+          <w:sz w:val="24"/>
+          <w:szCs w:val="24"/>
+          <w:lang w:val="en-US" w:eastAsia="zh-CN"/>
+        </w:rPr>
+      </w:pPr>
+    </w:p>
+    <w:p>
+      <w:pPr>
+        <w:rPr>
+          <w:rFonts w:hint="default" w:ascii="宋体" w:hAnsi="宋体" w:eastAsia="宋体" w:cs="宋体"/>
+          <w:sz w:val="24"/>
+          <w:szCs w:val="24"/>
+          <w:lang w:val="en-US" w:eastAsia="zh-CN"/>
+        </w:rPr>
+      </w:pPr>
+    </w:p>
+    <w:p>
+      <w:pPr>
+        <w:rPr>
+          <w:rFonts w:hint="default" w:ascii="宋体" w:hAnsi="宋体" w:eastAsia="宋体" w:cs="宋体"/>
+          <w:sz w:val="24"/>
+          <w:szCs w:val="24"/>
+          <w:lang w:val="en-US" w:eastAsia="zh-CN"/>
+        </w:rPr>
+      </w:pPr>
+    </w:p>
+    <w:p>
+      <w:pPr>
+        <w:rPr>
+          <w:rFonts w:hint="default" w:ascii="宋体" w:hAnsi="宋体" w:eastAsia="宋体" w:cs="宋体"/>
+          <w:sz w:val="24"/>
+          <w:szCs w:val="24"/>
+          <w:lang w:val="en-US" w:eastAsia="zh-CN"/>
+        </w:rPr>
+      </w:pPr>
+    </w:p>
+    <w:p>
+      <w:pPr>
+        <w:rPr>
+          <w:rFonts w:hint="default" w:ascii="宋体" w:hAnsi="宋体" w:eastAsia="宋体" w:cs="宋体"/>
+          <w:sz w:val="24"/>
+          <w:szCs w:val="24"/>
+          <w:lang w:val="en-US" w:eastAsia="zh-CN"/>
+        </w:rPr>
+      </w:pPr>
+    </w:p>
+    <w:p>
+      <w:pPr>
+        <w:rPr>
+          <w:rFonts w:hint="default" w:ascii="宋体" w:hAnsi="宋体" w:eastAsia="宋体" w:cs="宋体"/>
+          <w:sz w:val="24"/>
+          <w:szCs w:val="24"/>
+          <w:lang w:val="en-US" w:eastAsia="zh-CN"/>
+        </w:rPr>
+      </w:pPr>
+    </w:p>
+    <w:p>
+      <w:pPr>
+        <w:rPr>
+          <w:rFonts w:hint="default" w:ascii="宋体" w:hAnsi="宋体" w:eastAsia="宋体" w:cs="宋体"/>
+          <w:sz w:val="24"/>
+          <w:szCs w:val="24"/>
+          <w:lang w:val="en-US" w:eastAsia="zh-CN"/>
+        </w:rPr>
+      </w:pPr>
+    </w:p>
+    <w:p>
+      <w:pPr>
+        <w:rPr>
+          <w:rFonts w:hint="default" w:ascii="宋体" w:hAnsi="宋体" w:eastAsia="宋体" w:cs="宋体"/>
+          <w:sz w:val="24"/>
+          <w:szCs w:val="24"/>
+          <w:lang w:val="en-US" w:eastAsia="zh-CN"/>
+        </w:rPr>
+      </w:pPr>
+    </w:p>
+    <w:p>
+      <w:pPr>
+        <w:rPr>
+          <w:rFonts w:hint="default" w:ascii="宋体" w:hAnsi="宋体" w:eastAsia="宋体" w:cs="宋体"/>
+          <w:sz w:val="24"/>
+          <w:szCs w:val="24"/>
+          <w:lang w:val="en-US" w:eastAsia="zh-CN"/>
+        </w:rPr>
+      </w:pPr>
+    </w:p>
+    <w:p>
+      <w:pPr>
+        <w:rPr>
+          <w:rFonts w:hint="default" w:ascii="宋体" w:hAnsi="宋体" w:eastAsia="宋体" w:cs="宋体"/>
+          <w:sz w:val="24"/>
+          <w:szCs w:val="24"/>
+          <w:lang w:val="en-US" w:eastAsia="zh-CN"/>
+        </w:rPr>
+      </w:pPr>
+    </w:p>
+    <w:p>
+      <w:pPr>
+        <w:rPr>
+          <w:rFonts w:hint="default" w:ascii="宋体" w:hAnsi="宋体" w:eastAsia="宋体" w:cs="宋体"/>
+          <w:sz w:val="24"/>
+          <w:szCs w:val="24"/>
+          <w:lang w:val="en-US" w:eastAsia="zh-CN"/>
+        </w:rPr>
+      </w:pPr>
+    </w:p>
+    <w:p>
+      <w:pPr>
+        <w:rPr>
+          <w:rFonts w:hint="default" w:ascii="宋体" w:hAnsi="宋体" w:eastAsia="宋体" w:cs="宋体"/>
+          <w:sz w:val="24"/>
+          <w:szCs w:val="24"/>
+          <w:lang w:val="en-US" w:eastAsia="zh-CN"/>
+        </w:rPr>
+      </w:pPr>
+    </w:p>
+    <w:p>
+      <w:pPr>
+        <w:rPr>
+          <w:rFonts w:hint="default" w:ascii="宋体" w:hAnsi="宋体" w:eastAsia="宋体" w:cs="宋体"/>
+          <w:sz w:val="24"/>
+          <w:szCs w:val="24"/>
+          <w:lang w:val="en-US" w:eastAsia="zh-CN"/>
+        </w:rPr>
+      </w:pPr>
+    </w:p>
+    <w:p>
+      <w:pPr>
+        <w:rPr>
+          <w:rFonts w:hint="default" w:ascii="宋体" w:hAnsi="宋体" w:eastAsia="宋体" w:cs="宋体"/>
+          <w:sz w:val="24"/>
+          <w:szCs w:val="24"/>
+          <w:lang w:val="en-US" w:eastAsia="zh-CN"/>
+        </w:rPr>
+      </w:pPr>
+    </w:p>
+    <w:p>
+      <w:pPr>
+        <w:rPr>
+          <w:rFonts w:hint="default" w:ascii="宋体" w:hAnsi="宋体" w:eastAsia="宋体" w:cs="宋体"/>
+          <w:sz w:val="24"/>
+          <w:szCs w:val="24"/>
+          <w:lang w:val="en-US" w:eastAsia="zh-CN"/>
+        </w:rPr>
+      </w:pPr>
+    </w:p>
+    <w:p>
+      <w:pPr>
+        <w:rPr>
+          <w:rFonts w:hint="default" w:ascii="宋体" w:hAnsi="宋体" w:eastAsia="宋体" w:cs="宋体"/>
+          <w:sz w:val="24"/>
+          <w:szCs w:val="24"/>
+          <w:lang w:val="en-US" w:eastAsia="zh-CN"/>
+        </w:rPr>
+      </w:pPr>
+    </w:p>
+    <w:p>
+      <w:pPr>
+        <w:rPr>
+          <w:rFonts w:hint="default" w:ascii="宋体" w:hAnsi="宋体" w:eastAsia="宋体" w:cs="宋体"/>
+          <w:sz w:val="24"/>
+          <w:szCs w:val="24"/>
+          <w:lang w:val="en-US" w:eastAsia="zh-CN"/>
+        </w:rPr>
+      </w:pPr>
+    </w:p>
+    <w:p>
+      <w:pPr>
+        <w:rPr>
+          <w:rFonts w:hint="default" w:ascii="宋体" w:hAnsi="宋体" w:eastAsia="宋体" w:cs="宋体"/>
+          <w:sz w:val="24"/>
+          <w:szCs w:val="24"/>
+          <w:lang w:val="en-US" w:eastAsia="zh-CN"/>
+        </w:rPr>
+      </w:pPr>
+    </w:p>
+    <w:p>
+      <w:pPr>
+        <w:rPr>
+          <w:rFonts w:hint="default" w:ascii="宋体" w:hAnsi="宋体" w:eastAsia="宋体" w:cs="宋体"/>
+          <w:sz w:val="24"/>
+          <w:szCs w:val="24"/>
+          <w:lang w:val="en-US" w:eastAsia="zh-CN"/>
+        </w:rPr>
+      </w:pPr>
+    </w:p>
+    <w:p>
+      <w:pPr>
+        <w:rPr>
+          <w:rFonts w:hint="default" w:ascii="宋体" w:hAnsi="宋体" w:eastAsia="宋体" w:cs="宋体"/>
+          <w:sz w:val="24"/>
+          <w:szCs w:val="24"/>
+          <w:lang w:val="en-US" w:eastAsia="zh-CN"/>
+        </w:rPr>
+      </w:pPr>
+    </w:p>
+    <w:p>
+      <w:pPr>
+        <w:rPr>
+          <w:rFonts w:hint="default" w:ascii="宋体" w:hAnsi="宋体" w:eastAsia="宋体" w:cs="宋体"/>
+          <w:sz w:val="24"/>
+          <w:szCs w:val="24"/>
+          <w:lang w:val="en-US" w:eastAsia="zh-CN"/>
+        </w:rPr>
+      </w:pPr>
+    </w:p>
+    <w:p>
+      <w:pPr>
+        <w:rPr>
+          <w:rFonts w:hint="default" w:ascii="宋体" w:hAnsi="宋体" w:eastAsia="宋体" w:cs="宋体"/>
+          <w:sz w:val="24"/>
+          <w:szCs w:val="24"/>
+          <w:lang w:val="en-US" w:eastAsia="zh-CN"/>
+        </w:rPr>
+      </w:pPr>
+    </w:p>
+    <w:p>
+      <w:pPr>
+        <w:rPr>
+          <w:rFonts w:hint="default" w:ascii="宋体" w:hAnsi="宋体" w:eastAsia="宋体" w:cs="宋体"/>
+          <w:sz w:val="24"/>
+          <w:szCs w:val="24"/>
+          <w:lang w:val="en-US" w:eastAsia="zh-CN"/>
+        </w:rPr>
+      </w:pPr>
+    </w:p>
+    <w:p>
+      <w:pPr>
+        <w:rPr>
+          <w:rFonts w:hint="default" w:ascii="宋体" w:hAnsi="宋体" w:eastAsia="宋体" w:cs="宋体"/>
+          <w:sz w:val="24"/>
+          <w:szCs w:val="24"/>
+          <w:lang w:val="en-US" w:eastAsia="zh-CN"/>
+        </w:rPr>
+      </w:pPr>
+    </w:p>
+    <w:p>
+      <w:pPr>
+        <w:rPr>
+          <w:rFonts w:hint="default" w:ascii="宋体" w:hAnsi="宋体" w:eastAsia="宋体" w:cs="宋体"/>
+          <w:sz w:val="24"/>
+          <w:szCs w:val="24"/>
+          <w:lang w:val="en-US" w:eastAsia="zh-CN"/>
+        </w:rPr>
+      </w:pPr>
+    </w:p>
+    <w:p>
+      <w:pPr>
+        <w:rPr>
+          <w:rFonts w:hint="default" w:ascii="宋体" w:hAnsi="宋体" w:eastAsia="宋体" w:cs="宋体"/>
+          <w:sz w:val="24"/>
+          <w:szCs w:val="24"/>
+          <w:lang w:val="en-US" w:eastAsia="zh-CN"/>
+        </w:rPr>
+      </w:pPr>
+    </w:p>
+    <w:p>
+      <w:pPr>
+        <w:rPr>
+          <w:rFonts w:hint="default" w:ascii="宋体" w:hAnsi="宋体" w:eastAsia="宋体" w:cs="宋体"/>
+          <w:sz w:val="24"/>
+          <w:szCs w:val="24"/>
+          <w:lang w:val="en-US" w:eastAsia="zh-CN"/>
+        </w:rPr>
+      </w:pPr>
     </w:p>
     <w:sectPr>
       <w:pgSz w:w="11906" w:h="16838"/>
-      <w:pgMar w:top="1440" w:right="1800" w:bottom="1440" w:left="1800" w:header="851" w:footer="992" w:gutter="0"/>
-      <w:cols w:space="425" w:num="1"/>
+      <w:pgMar w:top="1440" w:right="567" w:bottom="1440" w:left="567" w:header="851" w:footer="992" w:gutter="0"/>
+      <w:paperSrc/>
+      <w:cols w:space="0" w:num="1"/>
+      <w:rtlGutter w:val="0"/>
       <w:docGrid w:type="lines" w:linePitch="312" w:charSpace="0"/>
     </w:sectPr>
   </w:body>

</xml_diff>